<commit_message>
update informacion y CV
</commit_message>
<xml_diff>
--- a/public/Jair_Cornejo_CV.docx
+++ b/public/Jair_Cornejo_CV.docx
@@ -43,7 +43,7 @@
           <w:szCs w:val="32"/>
           <w:rtl w:val="0"/>
         </w:rPr>
-        <w:t xml:space="preserve">Frontend Developer</w:t>
+        <w:t xml:space="preserve">Full Stack Node js</w:t>
       </w:r>
     </w:p>
     <w:p>
@@ -110,7 +110,7 @@
           <w:szCs w:val="24"/>
         </w:rPr>
       </w:pPr>
-      <w:hyperlink r:id="rId6">
+      <w:hyperlink r:id="rId7">
         <w:r>
           <w:rPr>
             <w:rFonts w:ascii="Arial" w:cs="Arial" w:eastAsia="Arial" w:hAnsi="Arial"/>
@@ -132,7 +132,7 @@
         </w:rPr>
         <w:t xml:space="preserve"> </w:t>
       </w:r>
-      <w:hyperlink r:id="rId7">
+      <w:hyperlink r:id="rId8">
         <w:r>
           <w:rPr>
             <w:rFonts w:ascii="Arial" w:cs="Arial" w:eastAsia="Arial" w:hAnsi="Arial"/>
@@ -154,7 +154,7 @@
         </w:rPr>
         <w:t xml:space="preserve"> </w:t>
       </w:r>
-      <w:hyperlink r:id="rId8">
+      <w:hyperlink r:id="rId9">
         <w:r>
           <w:rPr>
             <w:rFonts w:ascii="Arial" w:cs="Arial" w:eastAsia="Arial" w:hAnsi="Arial"/>
@@ -188,7 +188,7 @@
           <w:szCs w:val="24"/>
           <w:rtl w:val="0"/>
         </w:rPr>
-        <w:t xml:space="preserve">¡Hola! Soy Jair, un apasionado Frontend Developer de 19 años con una sólida formación en la Tecnicatura en Programación de la UTN. Mi enfoque principal se centra en el desarrollo Frontend, donde despliego mis habilidades con tecnologías como JavaScript, React, Astro y Tailwind. Sin embargo, mi experiencia no se limita únicamente al frontend; también tengo un sólido conocimiento en el backend, trabajando con tecnologías como .NET, Java, Node.js SQL Server y MySQL.</w:t>
+        <w:t xml:space="preserve">¡Hola! Soy Jair, un apasionado Full Stack en Node js de 20 años con una sólida formación en la Tecnicatura en Programación de la UTN. Mi enfoque principal se centra en el desarrollo Frontend, donde desplego mis habilidades con tecnologías como JavaScript, React, Astro ,Next.js y Tailwind. Sin embargo, mi experiencia no se limita únicamente al frontend; también tengo un sólido conocimiento en el backend, trabajando con tecnologías como Node.js , SQL Server y MySQL.</w:t>
       </w:r>
     </w:p>
     <w:p>
@@ -244,7 +244,7 @@
           <w:szCs w:val="24"/>
           <w:rtl w:val="0"/>
         </w:rPr>
-        <w:t xml:space="preserve">HTML , CSS, Bootstrap , Tailwind, JavaScript , React, Astro, Next.js, Node.js,Git , .NET ,SQL Server , MySQL.</w:t>
+        <w:t xml:space="preserve">HTML , CSS, Bootstrap , Tailwind, JavaScript , React, Astro, Next.js, Node.js, Git ,SQL Server , MySQL.</w:t>
       </w:r>
     </w:p>
     <w:p>
@@ -303,6 +303,757 @@
           <w:rtl w:val="0"/>
         </w:rPr>
         <w:t xml:space="preserve">Holy Madre heladería , Barcelona , España.</w:t>
+      </w:r>
+    </w:p>
+    <w:p>
+      <w:pPr>
+        <w:keepNext w:val="0"/>
+        <w:keepLines w:val="0"/>
+        <w:pageBreakBefore w:val="0"/>
+        <w:widowControl w:val="1"/>
+        <w:numPr>
+          <w:ilvl w:val="0"/>
+          <w:numId w:val="3"/>
+        </w:numPr>
+        <w:pBdr>
+          <w:top w:space="0" w:sz="0" w:val="nil"/>
+          <w:left w:space="0" w:sz="0" w:val="nil"/>
+          <w:bottom w:space="0" w:sz="0" w:val="nil"/>
+          <w:right w:space="0" w:sz="0" w:val="nil"/>
+          <w:between w:space="0" w:sz="0" w:val="nil"/>
+        </w:pBdr>
+        <w:shd w:fill="auto" w:val="clear"/>
+        <w:spacing w:after="0" w:before="0" w:line="259" w:lineRule="auto"/>
+        <w:ind w:left="720" w:right="0" w:hanging="360"/>
+        <w:jc w:val="left"/>
+        <w:rPr>
+          <w:b w:val="0"/>
+          <w:i w:val="0"/>
+          <w:smallCaps w:val="0"/>
+          <w:strike w:val="0"/>
+          <w:color w:val="000000"/>
+          <w:sz w:val="24"/>
+          <w:szCs w:val="24"/>
+          <w:u w:val="none"/>
+          <w:shd w:fill="auto" w:val="clear"/>
+          <w:vertAlign w:val="baseline"/>
+        </w:rPr>
+      </w:pPr>
+      <w:r>
+        <w:rPr>
+          <w:rFonts w:ascii="Arial" w:cs="Arial" w:eastAsia="Arial" w:hAnsi="Arial"/>
+          <w:b w:val="0"/>
+          <w:i w:val="0"/>
+          <w:smallCaps w:val="0"/>
+          <w:strike w:val="0"/>
+          <w:color w:val="000000"/>
+          <w:sz w:val="24"/>
+          <w:szCs w:val="24"/>
+          <w:u w:val="none"/>
+          <w:shd w:fill="auto" w:val="clear"/>
+          <w:vertAlign w:val="baseline"/>
+          <w:rtl w:val="0"/>
+        </w:rPr>
+        <w:t xml:space="preserve">Durante mi colaboración con "Holy Madre", una reconocida heladería ubicada en Barcelona, España, tuve el privilegio de diseñar y desarrollar su presencia en línea. Mi principal objetivo fue crear una experiencia digital atractiva que cautivara a los clientes y reflejara la esencia única de la heladería.</w:t>
+      </w:r>
+      <w:r>
+        <w:rPr>
+          <w:rtl w:val="0"/>
+        </w:rPr>
+      </w:r>
+    </w:p>
+    <w:p>
+      <w:pPr>
+        <w:keepNext w:val="0"/>
+        <w:keepLines w:val="0"/>
+        <w:pageBreakBefore w:val="0"/>
+        <w:widowControl w:val="1"/>
+        <w:numPr>
+          <w:ilvl w:val="0"/>
+          <w:numId w:val="3"/>
+        </w:numPr>
+        <w:pBdr>
+          <w:top w:space="0" w:sz="0" w:val="nil"/>
+          <w:left w:space="0" w:sz="0" w:val="nil"/>
+          <w:bottom w:space="0" w:sz="0" w:val="nil"/>
+          <w:right w:space="0" w:sz="0" w:val="nil"/>
+          <w:between w:space="0" w:sz="0" w:val="nil"/>
+        </w:pBdr>
+        <w:shd w:fill="auto" w:val="clear"/>
+        <w:spacing w:after="0" w:before="0" w:line="259" w:lineRule="auto"/>
+        <w:ind w:left="720" w:right="0" w:hanging="360"/>
+        <w:jc w:val="left"/>
+        <w:rPr>
+          <w:b w:val="0"/>
+          <w:i w:val="0"/>
+          <w:smallCaps w:val="0"/>
+          <w:strike w:val="0"/>
+          <w:color w:val="000000"/>
+          <w:sz w:val="24"/>
+          <w:szCs w:val="24"/>
+          <w:u w:val="none"/>
+          <w:shd w:fill="auto" w:val="clear"/>
+          <w:vertAlign w:val="baseline"/>
+        </w:rPr>
+      </w:pPr>
+      <w:r>
+        <w:rPr>
+          <w:rFonts w:ascii="Arial" w:cs="Arial" w:eastAsia="Arial" w:hAnsi="Arial"/>
+          <w:b w:val="0"/>
+          <w:i w:val="0"/>
+          <w:smallCaps w:val="0"/>
+          <w:strike w:val="0"/>
+          <w:color w:val="000000"/>
+          <w:sz w:val="24"/>
+          <w:szCs w:val="24"/>
+          <w:u w:val="none"/>
+          <w:shd w:fill="auto" w:val="clear"/>
+          <w:vertAlign w:val="baseline"/>
+          <w:rtl w:val="0"/>
+        </w:rPr>
+        <w:t xml:space="preserve">Con el uso de tecnologías como HTML, CSS, Bootstrap, JavaScript y Git, construí una página web dinámica y funcional. Diseñé páginas llamativas que destacaban los sabores artesanales ofrecidos por "Holy Madre", capturando la atención de los visitantes desde el primer momento. Además, implementé una página de contacto para facilitar la comunicación con los clientes.</w:t>
+      </w:r>
+      <w:r>
+        <w:rPr>
+          <w:rtl w:val="0"/>
+        </w:rPr>
+      </w:r>
+    </w:p>
+    <w:p>
+      <w:pPr>
+        <w:keepNext w:val="0"/>
+        <w:keepLines w:val="0"/>
+        <w:pageBreakBefore w:val="0"/>
+        <w:widowControl w:val="1"/>
+        <w:numPr>
+          <w:ilvl w:val="0"/>
+          <w:numId w:val="3"/>
+        </w:numPr>
+        <w:pBdr>
+          <w:top w:space="0" w:sz="0" w:val="nil"/>
+          <w:left w:space="0" w:sz="0" w:val="nil"/>
+          <w:bottom w:space="0" w:sz="0" w:val="nil"/>
+          <w:right w:space="0" w:sz="0" w:val="nil"/>
+          <w:between w:space="0" w:sz="0" w:val="nil"/>
+        </w:pBdr>
+        <w:shd w:fill="auto" w:val="clear"/>
+        <w:spacing w:after="160" w:before="0" w:line="259" w:lineRule="auto"/>
+        <w:ind w:left="720" w:right="0" w:hanging="360"/>
+        <w:jc w:val="left"/>
+        <w:rPr>
+          <w:b w:val="0"/>
+          <w:i w:val="0"/>
+          <w:smallCaps w:val="0"/>
+          <w:strike w:val="0"/>
+          <w:color w:val="000000"/>
+          <w:sz w:val="24"/>
+          <w:szCs w:val="24"/>
+          <w:u w:val="none"/>
+          <w:shd w:fill="auto" w:val="clear"/>
+          <w:vertAlign w:val="baseline"/>
+        </w:rPr>
+      </w:pPr>
+      <w:r>
+        <w:rPr>
+          <w:rFonts w:ascii="Arial" w:cs="Arial" w:eastAsia="Arial" w:hAnsi="Arial"/>
+          <w:b w:val="0"/>
+          <w:i w:val="0"/>
+          <w:smallCaps w:val="0"/>
+          <w:strike w:val="0"/>
+          <w:color w:val="000000"/>
+          <w:sz w:val="24"/>
+          <w:szCs w:val="24"/>
+          <w:u w:val="none"/>
+          <w:shd w:fill="auto" w:val="clear"/>
+          <w:vertAlign w:val="baseline"/>
+          <w:rtl w:val="0"/>
+        </w:rPr>
+        <w:t xml:space="preserve">Este proyecto, realizado en modalidad freelance, me permitió fusionar mi pasión por el diseño web con la oportunidad de contribuir al crecimiento de un negocio local. Estoy orgulloso del impacto positivo que mi trabajo ha tenido en la visibilidad y el atractivo de "Holy Madre" en el mundo digital.</w:t>
+      </w:r>
+      <w:r>
+        <w:rPr>
+          <w:rtl w:val="0"/>
+        </w:rPr>
+      </w:r>
+    </w:p>
+    <w:p>
+      <w:pPr>
+        <w:rPr>
+          <w:rFonts w:ascii="Arial" w:cs="Arial" w:eastAsia="Arial" w:hAnsi="Arial"/>
+          <w:b w:val="1"/>
+          <w:sz w:val="24"/>
+          <w:szCs w:val="24"/>
+        </w:rPr>
+      </w:pPr>
+      <w:r>
+        <w:rPr>
+          <w:rFonts w:ascii="Arial" w:cs="Arial" w:eastAsia="Arial" w:hAnsi="Arial"/>
+          <w:b w:val="1"/>
+          <w:sz w:val="24"/>
+          <w:szCs w:val="24"/>
+          <w:rtl w:val="0"/>
+        </w:rPr>
+        <w:t xml:space="preserve">Ayudante de Catedra – UTN | junio 2023 – Actualmente.</w:t>
+      </w:r>
+    </w:p>
+    <w:p>
+      <w:pPr>
+        <w:rPr>
+          <w:rFonts w:ascii="Arial" w:cs="Arial" w:eastAsia="Arial" w:hAnsi="Arial"/>
+          <w:sz w:val="24"/>
+          <w:szCs w:val="24"/>
+        </w:rPr>
+      </w:pPr>
+      <w:r>
+        <w:rPr>
+          <w:rFonts w:ascii="Arial" w:cs="Arial" w:eastAsia="Arial" w:hAnsi="Arial"/>
+          <w:sz w:val="24"/>
+          <w:szCs w:val="24"/>
+          <w:rtl w:val="0"/>
+        </w:rPr>
+        <w:t xml:space="preserve">Universidad Tecnología Nacional , Pacheco , Buenos Aires, Argentina.</w:t>
+      </w:r>
+    </w:p>
+    <w:p>
+      <w:pPr>
+        <w:keepNext w:val="0"/>
+        <w:keepLines w:val="0"/>
+        <w:pageBreakBefore w:val="0"/>
+        <w:widowControl w:val="1"/>
+        <w:numPr>
+          <w:ilvl w:val="0"/>
+          <w:numId w:val="4"/>
+        </w:numPr>
+        <w:pBdr>
+          <w:top w:space="0" w:sz="0" w:val="nil"/>
+          <w:left w:space="0" w:sz="0" w:val="nil"/>
+          <w:bottom w:space="0" w:sz="0" w:val="nil"/>
+          <w:right w:space="0" w:sz="0" w:val="nil"/>
+          <w:between w:space="0" w:sz="0" w:val="nil"/>
+        </w:pBdr>
+        <w:shd w:fill="auto" w:val="clear"/>
+        <w:spacing w:after="0" w:before="0" w:line="259" w:lineRule="auto"/>
+        <w:ind w:left="720" w:right="0" w:hanging="360"/>
+        <w:jc w:val="left"/>
+        <w:rPr>
+          <w:b w:val="0"/>
+          <w:i w:val="0"/>
+          <w:smallCaps w:val="0"/>
+          <w:strike w:val="0"/>
+          <w:color w:val="000000"/>
+          <w:sz w:val="24"/>
+          <w:szCs w:val="24"/>
+          <w:u w:val="none"/>
+          <w:shd w:fill="auto" w:val="clear"/>
+          <w:vertAlign w:val="baseline"/>
+        </w:rPr>
+      </w:pPr>
+      <w:r>
+        <w:rPr>
+          <w:rFonts w:ascii="Arial" w:cs="Arial" w:eastAsia="Arial" w:hAnsi="Arial"/>
+          <w:b w:val="0"/>
+          <w:i w:val="0"/>
+          <w:smallCaps w:val="0"/>
+          <w:strike w:val="0"/>
+          <w:color w:val="000000"/>
+          <w:sz w:val="24"/>
+          <w:szCs w:val="24"/>
+          <w:u w:val="none"/>
+          <w:shd w:fill="auto" w:val="clear"/>
+          <w:vertAlign w:val="baseline"/>
+          <w:rtl w:val="0"/>
+        </w:rPr>
+        <w:t xml:space="preserve">Como ayudante de cátedra en la Universidad Tecnológica Nacional, específicamente en la Tecnicatura en Programación y en la materia Programación 1, tengo el privilegio de desempeñar un papel fundamental en la formación de futuros desarrolladores de software. Mi principal responsabilidad es guiar y apoyar a los estudiantes en su proceso de aprendizaje de lógica de programación, centrándome en el lenguaje C++.</w:t>
+      </w:r>
+      <w:r>
+        <w:rPr>
+          <w:rtl w:val="0"/>
+        </w:rPr>
+      </w:r>
+    </w:p>
+    <w:p>
+      <w:pPr>
+        <w:keepNext w:val="0"/>
+        <w:keepLines w:val="0"/>
+        <w:pageBreakBefore w:val="0"/>
+        <w:widowControl w:val="1"/>
+        <w:numPr>
+          <w:ilvl w:val="0"/>
+          <w:numId w:val="4"/>
+        </w:numPr>
+        <w:pBdr>
+          <w:top w:space="0" w:sz="0" w:val="nil"/>
+          <w:left w:space="0" w:sz="0" w:val="nil"/>
+          <w:bottom w:space="0" w:sz="0" w:val="nil"/>
+          <w:right w:space="0" w:sz="0" w:val="nil"/>
+          <w:between w:space="0" w:sz="0" w:val="nil"/>
+        </w:pBdr>
+        <w:shd w:fill="auto" w:val="clear"/>
+        <w:spacing w:after="0" w:before="0" w:line="259" w:lineRule="auto"/>
+        <w:ind w:left="720" w:right="0" w:hanging="360"/>
+        <w:jc w:val="left"/>
+        <w:rPr>
+          <w:b w:val="0"/>
+          <w:i w:val="0"/>
+          <w:smallCaps w:val="0"/>
+          <w:strike w:val="0"/>
+          <w:color w:val="000000"/>
+          <w:sz w:val="24"/>
+          <w:szCs w:val="24"/>
+          <w:u w:val="none"/>
+          <w:shd w:fill="auto" w:val="clear"/>
+          <w:vertAlign w:val="baseline"/>
+        </w:rPr>
+      </w:pPr>
+      <w:r>
+        <w:rPr>
+          <w:rFonts w:ascii="Arial" w:cs="Arial" w:eastAsia="Arial" w:hAnsi="Arial"/>
+          <w:b w:val="0"/>
+          <w:i w:val="0"/>
+          <w:smallCaps w:val="0"/>
+          <w:strike w:val="0"/>
+          <w:color w:val="000000"/>
+          <w:sz w:val="24"/>
+          <w:szCs w:val="24"/>
+          <w:u w:val="none"/>
+          <w:shd w:fill="auto" w:val="clear"/>
+          <w:vertAlign w:val="baseline"/>
+          <w:rtl w:val="0"/>
+        </w:rPr>
+        <w:t xml:space="preserve">En esta posición, colaboro estrechamente con el profesorado para brindar una experiencia educativa enriquecedora. Imparto clases, clarifico conceptos complejos, y resuelvo dudas, proporcionando a los estudiantes el apoyo necesario para alcanzar sus objetivos académicos. Además, me encargo de corregir exámenes parciales y evaluar el progreso de los estudiantes, garantizando un estándar de calidad académica.</w:t>
+      </w:r>
+      <w:r>
+        <w:rPr>
+          <w:rtl w:val="0"/>
+        </w:rPr>
+      </w:r>
+    </w:p>
+    <w:p>
+      <w:pPr>
+        <w:keepNext w:val="0"/>
+        <w:keepLines w:val="0"/>
+        <w:pageBreakBefore w:val="0"/>
+        <w:widowControl w:val="1"/>
+        <w:pBdr>
+          <w:top w:space="0" w:sz="0" w:val="nil"/>
+          <w:left w:space="0" w:sz="0" w:val="nil"/>
+          <w:bottom w:space="0" w:sz="0" w:val="nil"/>
+          <w:right w:space="0" w:sz="0" w:val="nil"/>
+          <w:between w:space="0" w:sz="0" w:val="nil"/>
+        </w:pBdr>
+        <w:shd w:fill="auto" w:val="clear"/>
+        <w:spacing w:after="160" w:before="0" w:line="259" w:lineRule="auto"/>
+        <w:ind w:left="720" w:right="0" w:firstLine="0"/>
+        <w:jc w:val="left"/>
+        <w:rPr>
+          <w:rFonts w:ascii="Arial" w:cs="Arial" w:eastAsia="Arial" w:hAnsi="Arial"/>
+          <w:b w:val="0"/>
+          <w:i w:val="0"/>
+          <w:smallCaps w:val="0"/>
+          <w:strike w:val="0"/>
+          <w:color w:val="000000"/>
+          <w:sz w:val="24"/>
+          <w:szCs w:val="24"/>
+          <w:u w:val="none"/>
+          <w:shd w:fill="auto" w:val="clear"/>
+          <w:vertAlign w:val="baseline"/>
+        </w:rPr>
+      </w:pPr>
+      <w:r>
+        <w:rPr>
+          <w:rtl w:val="0"/>
+        </w:rPr>
+      </w:r>
+    </w:p>
+    <w:p>
+      <w:pPr>
+        <w:rPr>
+          <w:rFonts w:ascii="Arial" w:cs="Arial" w:eastAsia="Arial" w:hAnsi="Arial"/>
+          <w:b w:val="1"/>
+          <w:sz w:val="24"/>
+          <w:szCs w:val="24"/>
+        </w:rPr>
+      </w:pPr>
+      <w:r>
+        <w:rPr>
+          <w:rFonts w:ascii="Arial" w:cs="Arial" w:eastAsia="Arial" w:hAnsi="Arial"/>
+          <w:b w:val="1"/>
+          <w:sz w:val="24"/>
+          <w:szCs w:val="24"/>
+          <w:rtl w:val="0"/>
+        </w:rPr>
+        <w:t xml:space="preserve">Profesor particular de programación | marzo 2023 – Actualmente.</w:t>
+      </w:r>
+    </w:p>
+    <w:p>
+      <w:pPr>
+        <w:rPr>
+          <w:rFonts w:ascii="Arial" w:cs="Arial" w:eastAsia="Arial" w:hAnsi="Arial"/>
+          <w:sz w:val="24"/>
+          <w:szCs w:val="24"/>
+        </w:rPr>
+      </w:pPr>
+      <w:r>
+        <w:rPr>
+          <w:rFonts w:ascii="Arial" w:cs="Arial" w:eastAsia="Arial" w:hAnsi="Arial"/>
+          <w:sz w:val="24"/>
+          <w:szCs w:val="24"/>
+          <w:rtl w:val="0"/>
+        </w:rPr>
+        <w:t xml:space="preserve">Tigre, Buenos Aires , Argentina.</w:t>
+      </w:r>
+    </w:p>
+    <w:p>
+      <w:pPr>
+        <w:keepNext w:val="0"/>
+        <w:keepLines w:val="0"/>
+        <w:pageBreakBefore w:val="0"/>
+        <w:widowControl w:val="1"/>
+        <w:numPr>
+          <w:ilvl w:val="0"/>
+          <w:numId w:val="1"/>
+        </w:numPr>
+        <w:pBdr>
+          <w:top w:space="0" w:sz="0" w:val="nil"/>
+          <w:left w:space="0" w:sz="0" w:val="nil"/>
+          <w:bottom w:space="0" w:sz="0" w:val="nil"/>
+          <w:right w:space="0" w:sz="0" w:val="nil"/>
+          <w:between w:space="0" w:sz="0" w:val="nil"/>
+        </w:pBdr>
+        <w:shd w:fill="auto" w:val="clear"/>
+        <w:spacing w:after="160" w:before="0" w:line="259" w:lineRule="auto"/>
+        <w:ind w:left="720" w:right="0" w:hanging="360"/>
+        <w:jc w:val="left"/>
+        <w:rPr>
+          <w:b w:val="0"/>
+          <w:i w:val="0"/>
+          <w:smallCaps w:val="0"/>
+          <w:strike w:val="0"/>
+          <w:color w:val="000000"/>
+          <w:sz w:val="24"/>
+          <w:szCs w:val="24"/>
+          <w:u w:val="none"/>
+          <w:shd w:fill="auto" w:val="clear"/>
+          <w:vertAlign w:val="baseline"/>
+        </w:rPr>
+      </w:pPr>
+      <w:r>
+        <w:rPr>
+          <w:rFonts w:ascii="Arial" w:cs="Arial" w:eastAsia="Arial" w:hAnsi="Arial"/>
+          <w:b w:val="0"/>
+          <w:i w:val="0"/>
+          <w:smallCaps w:val="0"/>
+          <w:strike w:val="0"/>
+          <w:color w:val="000000"/>
+          <w:sz w:val="24"/>
+          <w:szCs w:val="24"/>
+          <w:u w:val="none"/>
+          <w:shd w:fill="auto" w:val="clear"/>
+          <w:vertAlign w:val="baseline"/>
+          <w:rtl w:val="0"/>
+        </w:rPr>
+        <w:t xml:space="preserve">Como profesor particular de programación, mi enfoque es brindar una educación completa y personalizada en lógica de programación y diversos lenguajes informáticos. Desde C++ y C# hasta SQL Server, utilizo ejercicios prácticos y completos para desarrollar habilidades sólidas en mis alumnos. Además, imparto cursos grupales que cubren desde la introducción al desarrollo web hasta un nivel avanzado en React JS. Mi compromiso es preparar a mis estudiantes para enfrentar desafíos reales en el campo de la programación con confianza y habilidad, fomentando no solo el dominio técnico, sino también la creatividad y la resolución de problemas.</w:t>
+      </w:r>
+      <w:r>
+        <w:rPr>
+          <w:rtl w:val="0"/>
+        </w:rPr>
+      </w:r>
+    </w:p>
+    <w:p>
+      <w:pPr>
+        <w:rPr>
+          <w:rFonts w:ascii="Arial" w:cs="Arial" w:eastAsia="Arial" w:hAnsi="Arial"/>
+          <w:sz w:val="24"/>
+          <w:szCs w:val="24"/>
+        </w:rPr>
+      </w:pPr>
+      <w:r>
+        <w:rPr>
+          <w:rtl w:val="0"/>
+        </w:rPr>
+      </w:r>
+    </w:p>
+    <w:p>
+      <w:pPr>
+        <w:rPr>
+          <w:rFonts w:ascii="Arial" w:cs="Arial" w:eastAsia="Arial" w:hAnsi="Arial"/>
+          <w:b w:val="1"/>
+          <w:sz w:val="32"/>
+          <w:szCs w:val="32"/>
+        </w:rPr>
+      </w:pPr>
+      <w:r>
+        <w:rPr>
+          <w:rFonts w:ascii="Arial" w:cs="Arial" w:eastAsia="Arial" w:hAnsi="Arial"/>
+          <w:b w:val="1"/>
+          <w:sz w:val="32"/>
+          <w:szCs w:val="32"/>
+          <w:rtl w:val="0"/>
+        </w:rPr>
+        <w:t xml:space="preserve">Formación académica</w:t>
+      </w:r>
+    </w:p>
+    <w:p>
+      <w:pPr>
+        <w:keepNext w:val="0"/>
+        <w:keepLines w:val="0"/>
+        <w:pageBreakBefore w:val="0"/>
+        <w:widowControl w:val="1"/>
+        <w:numPr>
+          <w:ilvl w:val="0"/>
+          <w:numId w:val="1"/>
+        </w:numPr>
+        <w:pBdr>
+          <w:top w:space="0" w:sz="0" w:val="nil"/>
+          <w:left w:space="0" w:sz="0" w:val="nil"/>
+          <w:bottom w:space="0" w:sz="0" w:val="nil"/>
+          <w:right w:space="0" w:sz="0" w:val="nil"/>
+          <w:between w:space="0" w:sz="0" w:val="nil"/>
+        </w:pBdr>
+        <w:shd w:fill="auto" w:val="clear"/>
+        <w:spacing w:after="0" w:before="0" w:line="259" w:lineRule="auto"/>
+        <w:ind w:left="720" w:right="0" w:hanging="360"/>
+        <w:jc w:val="left"/>
+        <w:rPr>
+          <w:b w:val="0"/>
+          <w:i w:val="0"/>
+          <w:smallCaps w:val="0"/>
+          <w:strike w:val="0"/>
+          <w:color w:val="000000"/>
+          <w:sz w:val="24"/>
+          <w:szCs w:val="24"/>
+          <w:u w:val="none"/>
+          <w:shd w:fill="auto" w:val="clear"/>
+          <w:vertAlign w:val="baseline"/>
+        </w:rPr>
+      </w:pPr>
+      <w:r>
+        <w:rPr>
+          <w:rFonts w:ascii="Arial" w:cs="Arial" w:eastAsia="Arial" w:hAnsi="Arial"/>
+          <w:b w:val="1"/>
+          <w:i w:val="0"/>
+          <w:smallCaps w:val="0"/>
+          <w:strike w:val="0"/>
+          <w:color w:val="000000"/>
+          <w:sz w:val="24"/>
+          <w:szCs w:val="24"/>
+          <w:u w:val="none"/>
+          <w:shd w:fill="auto" w:val="clear"/>
+          <w:vertAlign w:val="baseline"/>
+          <w:rtl w:val="0"/>
+        </w:rPr>
+        <w:t xml:space="preserve">ESCUELA SECUNDARIA TÉCNICA N°5 - Raúl Scalabrini Ortiz</w:t>
+        <w:br w:type="textWrapping"/>
+      </w:r>
+      <w:r>
+        <w:rPr>
+          <w:rFonts w:ascii="Arial" w:cs="Arial" w:eastAsia="Arial" w:hAnsi="Arial"/>
+          <w:b w:val="0"/>
+          <w:i w:val="0"/>
+          <w:smallCaps w:val="0"/>
+          <w:strike w:val="0"/>
+          <w:color w:val="000000"/>
+          <w:sz w:val="24"/>
+          <w:szCs w:val="24"/>
+          <w:u w:val="none"/>
+          <w:shd w:fill="auto" w:val="clear"/>
+          <w:vertAlign w:val="baseline"/>
+          <w:rtl w:val="0"/>
+        </w:rPr>
+        <w:t xml:space="preserve">2016 – 2018</w:t>
+      </w:r>
+      <w:r>
+        <w:rPr>
+          <w:rtl w:val="0"/>
+        </w:rPr>
+      </w:r>
+    </w:p>
+    <w:p>
+      <w:pPr>
+        <w:keepNext w:val="0"/>
+        <w:keepLines w:val="0"/>
+        <w:pageBreakBefore w:val="0"/>
+        <w:widowControl w:val="1"/>
+        <w:numPr>
+          <w:ilvl w:val="0"/>
+          <w:numId w:val="1"/>
+        </w:numPr>
+        <w:pBdr>
+          <w:top w:space="0" w:sz="0" w:val="nil"/>
+          <w:left w:space="0" w:sz="0" w:val="nil"/>
+          <w:bottom w:space="0" w:sz="0" w:val="nil"/>
+          <w:right w:space="0" w:sz="0" w:val="nil"/>
+          <w:between w:space="0" w:sz="0" w:val="nil"/>
+        </w:pBdr>
+        <w:shd w:fill="auto" w:val="clear"/>
+        <w:spacing w:after="0" w:before="0" w:line="259" w:lineRule="auto"/>
+        <w:ind w:left="720" w:right="0" w:hanging="360"/>
+        <w:jc w:val="left"/>
+        <w:rPr>
+          <w:b w:val="0"/>
+          <w:i w:val="0"/>
+          <w:smallCaps w:val="0"/>
+          <w:strike w:val="0"/>
+          <w:color w:val="000000"/>
+          <w:sz w:val="24"/>
+          <w:szCs w:val="24"/>
+          <w:u w:val="none"/>
+          <w:shd w:fill="auto" w:val="clear"/>
+          <w:vertAlign w:val="baseline"/>
+        </w:rPr>
+      </w:pPr>
+      <w:r>
+        <w:rPr>
+          <w:rFonts w:ascii="Arial" w:cs="Arial" w:eastAsia="Arial" w:hAnsi="Arial"/>
+          <w:b w:val="1"/>
+          <w:i w:val="0"/>
+          <w:smallCaps w:val="0"/>
+          <w:strike w:val="0"/>
+          <w:color w:val="000000"/>
+          <w:sz w:val="24"/>
+          <w:szCs w:val="24"/>
+          <w:u w:val="none"/>
+          <w:shd w:fill="auto" w:val="clear"/>
+          <w:vertAlign w:val="baseline"/>
+          <w:rtl w:val="0"/>
+        </w:rPr>
+        <w:t xml:space="preserve">ESCUELA SECUNDARIA N°8 (Bachiller en Ciencias Naturales)</w:t>
+        <w:br w:type="textWrapping"/>
+      </w:r>
+      <w:r>
+        <w:rPr>
+          <w:rFonts w:ascii="Arial" w:cs="Arial" w:eastAsia="Arial" w:hAnsi="Arial"/>
+          <w:b w:val="0"/>
+          <w:i w:val="0"/>
+          <w:smallCaps w:val="0"/>
+          <w:strike w:val="0"/>
+          <w:color w:val="000000"/>
+          <w:sz w:val="24"/>
+          <w:szCs w:val="24"/>
+          <w:u w:val="none"/>
+          <w:shd w:fill="auto" w:val="clear"/>
+          <w:vertAlign w:val="baseline"/>
+          <w:rtl w:val="0"/>
+        </w:rPr>
+        <w:t xml:space="preserve">2019 – 2021 (Secundario Completo)</w:t>
+      </w:r>
+      <w:r>
+        <w:rPr>
+          <w:rtl w:val="0"/>
+        </w:rPr>
+      </w:r>
+    </w:p>
+    <w:p>
+      <w:pPr>
+        <w:keepNext w:val="0"/>
+        <w:keepLines w:val="0"/>
+        <w:pageBreakBefore w:val="0"/>
+        <w:widowControl w:val="1"/>
+        <w:numPr>
+          <w:ilvl w:val="0"/>
+          <w:numId w:val="1"/>
+        </w:numPr>
+        <w:pBdr>
+          <w:top w:space="0" w:sz="0" w:val="nil"/>
+          <w:left w:space="0" w:sz="0" w:val="nil"/>
+          <w:bottom w:space="0" w:sz="0" w:val="nil"/>
+          <w:right w:space="0" w:sz="0" w:val="nil"/>
+          <w:between w:space="0" w:sz="0" w:val="nil"/>
+        </w:pBdr>
+        <w:shd w:fill="auto" w:val="clear"/>
+        <w:spacing w:after="160" w:before="0" w:line="259" w:lineRule="auto"/>
+        <w:ind w:left="720" w:right="0" w:hanging="360"/>
+        <w:jc w:val="left"/>
+        <w:rPr>
+          <w:b w:val="0"/>
+          <w:i w:val="0"/>
+          <w:smallCaps w:val="0"/>
+          <w:strike w:val="0"/>
+          <w:color w:val="000000"/>
+          <w:sz w:val="24"/>
+          <w:szCs w:val="24"/>
+          <w:u w:val="none"/>
+          <w:shd w:fill="auto" w:val="clear"/>
+          <w:vertAlign w:val="baseline"/>
+        </w:rPr>
+      </w:pPr>
+      <w:r>
+        <w:rPr>
+          <w:rFonts w:ascii="Arial" w:cs="Arial" w:eastAsia="Arial" w:hAnsi="Arial"/>
+          <w:b w:val="1"/>
+          <w:i w:val="0"/>
+          <w:smallCaps w:val="0"/>
+          <w:strike w:val="0"/>
+          <w:color w:val="000000"/>
+          <w:sz w:val="24"/>
+          <w:szCs w:val="24"/>
+          <w:u w:val="none"/>
+          <w:shd w:fill="auto" w:val="clear"/>
+          <w:vertAlign w:val="baseline"/>
+          <w:rtl w:val="0"/>
+        </w:rPr>
+        <w:t xml:space="preserve">UNIVERSIDAD TECNOLÓGICA NACIONAL | FACULTAD REGIONAL GENERAL PACHECO</w:t>
+        <w:br w:type="textWrapping"/>
+      </w:r>
+      <w:r>
+        <w:rPr>
+          <w:rFonts w:ascii="Arial" w:cs="Arial" w:eastAsia="Arial" w:hAnsi="Arial"/>
+          <w:b w:val="0"/>
+          <w:i w:val="0"/>
+          <w:smallCaps w:val="0"/>
+          <w:strike w:val="0"/>
+          <w:color w:val="000000"/>
+          <w:sz w:val="24"/>
+          <w:szCs w:val="24"/>
+          <w:u w:val="none"/>
+          <w:shd w:fill="auto" w:val="clear"/>
+          <w:vertAlign w:val="baseline"/>
+          <w:rtl w:val="0"/>
+        </w:rPr>
+        <w:t xml:space="preserve">2022 – 2023 | Tecnicatura Universitaria en Programación</w:t>
+        <w:br w:type="textWrapping"/>
+        <w:t xml:space="preserve">(20/20 Materias aprobadas - Graduado)</w:t>
+      </w:r>
+      <w:r>
+        <w:rPr>
+          <w:rtl w:val="0"/>
+        </w:rPr>
+      </w:r>
+    </w:p>
+    <w:p>
+      <w:pPr>
+        <w:rPr>
+          <w:rFonts w:ascii="Arial" w:cs="Arial" w:eastAsia="Arial" w:hAnsi="Arial"/>
+          <w:b w:val="1"/>
+          <w:sz w:val="32"/>
+          <w:szCs w:val="32"/>
+        </w:rPr>
+      </w:pPr>
+      <w:r>
+        <w:rPr>
+          <w:rtl w:val="0"/>
+        </w:rPr>
+      </w:r>
+    </w:p>
+    <w:p>
+      <w:pPr>
+        <w:rPr>
+          <w:rFonts w:ascii="Arial" w:cs="Arial" w:eastAsia="Arial" w:hAnsi="Arial"/>
+          <w:b w:val="1"/>
+          <w:sz w:val="32"/>
+          <w:szCs w:val="32"/>
+        </w:rPr>
+      </w:pPr>
+      <w:r>
+        <w:rPr>
+          <w:rFonts w:ascii="Arial" w:cs="Arial" w:eastAsia="Arial" w:hAnsi="Arial"/>
+          <w:b w:val="1"/>
+          <w:sz w:val="32"/>
+          <w:szCs w:val="32"/>
+          <w:rtl w:val="0"/>
+        </w:rPr>
+        <w:t xml:space="preserve">Formación complementaria</w:t>
       </w:r>
     </w:p>
     <w:p>
@@ -354,7 +1105,12 @@
           <w:vertAlign w:val="baseline"/>
           <w:rtl w:val="0"/>
         </w:rPr>
-        <w:t xml:space="preserve">Durante mi colaboración con "Holy Madre", una reconocida heladería ubicada en Barcelona, España, tuve el privilegio de diseñar y desarrollar su presencia en línea. Mi principal objetivo fue crear una experiencia digital atractiva que cautivara a los clientes y reflejara la esencia única de la heladería.</w:t>
+        <w:t xml:space="preserve">Desarrollo Web – Curso de Argentina programa 4.0 – abril 2023.</w:t>
+      </w:r>
+      <w:r>
+        <w:rPr>
+          <w:rtl w:val="0"/>
+        </w:rPr>
       </w:r>
     </w:p>
     <w:p>
@@ -406,7 +1162,12 @@
           <w:vertAlign w:val="baseline"/>
           <w:rtl w:val="0"/>
         </w:rPr>
-        <w:t xml:space="preserve">Con el uso de tecnologías como HTML, CSS, Bootstrap, JavaScript y Git, construí una página web dinámica y funcional. Diseñé páginas llamativas que destacaban los sabores artesanales ofrecidos por "Holy Madre", capturando la atención de los visitantes desde el primer momento. Además, implementé una página de contacto para facilitar la comunicación con los clientes.</w:t>
+        <w:t xml:space="preserve">React Js – Curso de Argentina programa 4.0 – noviembre 2023.</w:t>
+      </w:r>
+      <w:r>
+        <w:rPr>
+          <w:rtl w:val="0"/>
+        </w:rPr>
       </w:r>
     </w:p>
     <w:p>
@@ -458,713 +1219,12 @@
           <w:vertAlign w:val="baseline"/>
           <w:rtl w:val="0"/>
         </w:rPr>
-        <w:t xml:space="preserve">Este proyecto, realizado en modalidad freelance, me permitió fusionar mi pasión por el diseño web con la oportunidad de contribuir al crecimiento de un negocio local. Estoy orgulloso del impacto positivo que mi trabajo ha tenido en la visibilidad y el atractivo de "Holy Madre" en el mundo digital.</w:t>
-      </w:r>
-    </w:p>
-    <w:p>
-      <w:pPr>
-        <w:rPr>
-          <w:rFonts w:ascii="Arial" w:cs="Arial" w:eastAsia="Arial" w:hAnsi="Arial"/>
-          <w:b w:val="1"/>
-          <w:sz w:val="24"/>
-          <w:szCs w:val="24"/>
-        </w:rPr>
-      </w:pPr>
-      <w:r>
-        <w:rPr>
-          <w:rFonts w:ascii="Arial" w:cs="Arial" w:eastAsia="Arial" w:hAnsi="Arial"/>
-          <w:b w:val="1"/>
-          <w:sz w:val="24"/>
-          <w:szCs w:val="24"/>
-          <w:rtl w:val="0"/>
-        </w:rPr>
-        <w:t xml:space="preserve">Ayudante de Catedra – UTN | junio 2023 – Actualmente.</w:t>
-      </w:r>
-    </w:p>
-    <w:p>
-      <w:pPr>
-        <w:rPr>
-          <w:rFonts w:ascii="Arial" w:cs="Arial" w:eastAsia="Arial" w:hAnsi="Arial"/>
-          <w:sz w:val="24"/>
-          <w:szCs w:val="24"/>
-        </w:rPr>
-      </w:pPr>
-      <w:r>
-        <w:rPr>
-          <w:rFonts w:ascii="Arial" w:cs="Arial" w:eastAsia="Arial" w:hAnsi="Arial"/>
-          <w:sz w:val="24"/>
-          <w:szCs w:val="24"/>
-          <w:rtl w:val="0"/>
-        </w:rPr>
-        <w:t xml:space="preserve">Universidad Tecnología Nacional , Pacheco , Buenos Aires, Argentina.</w:t>
-      </w:r>
-    </w:p>
-    <w:p>
-      <w:pPr>
-        <w:keepNext w:val="0"/>
-        <w:keepLines w:val="0"/>
-        <w:pageBreakBefore w:val="0"/>
-        <w:widowControl w:val="1"/>
-        <w:numPr>
-          <w:ilvl w:val="0"/>
-          <w:numId w:val="3"/>
-        </w:numPr>
-        <w:pBdr>
-          <w:top w:space="0" w:sz="0" w:val="nil"/>
-          <w:left w:space="0" w:sz="0" w:val="nil"/>
-          <w:bottom w:space="0" w:sz="0" w:val="nil"/>
-          <w:right w:space="0" w:sz="0" w:val="nil"/>
-          <w:between w:space="0" w:sz="0" w:val="nil"/>
-        </w:pBdr>
-        <w:shd w:fill="auto" w:val="clear"/>
-        <w:spacing w:after="0" w:before="0" w:line="259" w:lineRule="auto"/>
-        <w:ind w:left="720" w:right="0" w:hanging="360"/>
-        <w:jc w:val="left"/>
-        <w:rPr>
-          <w:b w:val="0"/>
-          <w:i w:val="0"/>
-          <w:smallCaps w:val="0"/>
-          <w:strike w:val="0"/>
-          <w:color w:val="000000"/>
-          <w:sz w:val="24"/>
-          <w:szCs w:val="24"/>
-          <w:u w:val="none"/>
-          <w:shd w:fill="auto" w:val="clear"/>
-          <w:vertAlign w:val="baseline"/>
-        </w:rPr>
-      </w:pPr>
-      <w:r>
-        <w:rPr>
-          <w:rFonts w:ascii="Arial" w:cs="Arial" w:eastAsia="Arial" w:hAnsi="Arial"/>
-          <w:b w:val="0"/>
-          <w:i w:val="0"/>
-          <w:smallCaps w:val="0"/>
-          <w:strike w:val="0"/>
-          <w:color w:val="000000"/>
-          <w:sz w:val="24"/>
-          <w:szCs w:val="24"/>
-          <w:u w:val="none"/>
-          <w:shd w:fill="auto" w:val="clear"/>
-          <w:vertAlign w:val="baseline"/>
-          <w:rtl w:val="0"/>
-        </w:rPr>
-        <w:t xml:space="preserve">Como ayudante de cátedra en la Universidad Tecnológica Nacional, específicamente en la Tecnicatura en Programación y en la materia Programación 1, tengo el privilegio de desempeñar un papel fundamental en la formación de futuros desarrolladores de software. Mi principal responsabilidad es guiar y apoyar a los estudiantes en su proceso de aprendizaje de lógica de programación, centrándome en el lenguaje C++.</w:t>
-      </w:r>
-    </w:p>
-    <w:p>
-      <w:pPr>
-        <w:keepNext w:val="0"/>
-        <w:keepLines w:val="0"/>
-        <w:pageBreakBefore w:val="0"/>
-        <w:widowControl w:val="1"/>
-        <w:numPr>
-          <w:ilvl w:val="0"/>
-          <w:numId w:val="3"/>
-        </w:numPr>
-        <w:pBdr>
-          <w:top w:space="0" w:sz="0" w:val="nil"/>
-          <w:left w:space="0" w:sz="0" w:val="nil"/>
-          <w:bottom w:space="0" w:sz="0" w:val="nil"/>
-          <w:right w:space="0" w:sz="0" w:val="nil"/>
-          <w:between w:space="0" w:sz="0" w:val="nil"/>
-        </w:pBdr>
-        <w:shd w:fill="auto" w:val="clear"/>
-        <w:spacing w:after="0" w:before="0" w:line="259" w:lineRule="auto"/>
-        <w:ind w:left="720" w:right="0" w:hanging="360"/>
-        <w:jc w:val="left"/>
-        <w:rPr>
-          <w:b w:val="0"/>
-          <w:i w:val="0"/>
-          <w:smallCaps w:val="0"/>
-          <w:strike w:val="0"/>
-          <w:color w:val="000000"/>
-          <w:sz w:val="24"/>
-          <w:szCs w:val="24"/>
-          <w:u w:val="none"/>
-          <w:shd w:fill="auto" w:val="clear"/>
-          <w:vertAlign w:val="baseline"/>
-        </w:rPr>
-      </w:pPr>
-      <w:r>
-        <w:rPr>
-          <w:rFonts w:ascii="Arial" w:cs="Arial" w:eastAsia="Arial" w:hAnsi="Arial"/>
-          <w:b w:val="0"/>
-          <w:i w:val="0"/>
-          <w:smallCaps w:val="0"/>
-          <w:strike w:val="0"/>
-          <w:color w:val="000000"/>
-          <w:sz w:val="24"/>
-          <w:szCs w:val="24"/>
-          <w:u w:val="none"/>
-          <w:shd w:fill="auto" w:val="clear"/>
-          <w:vertAlign w:val="baseline"/>
-          <w:rtl w:val="0"/>
-        </w:rPr>
-        <w:t xml:space="preserve">En esta posición, colaboro estrechamente con el profesorado para brindar una experiencia educativa enriquecedora. Imparto clases, clarifico conceptos complejos, y resuelvo dudas, proporcionando a los estudiantes el apoyo necesario para alcanzar sus objetivos académicos. Además, me encargo de corregir exámenes parciales y evaluar el progreso de los estudiantes, garantizando un estándar de calidad académica.</w:t>
-      </w:r>
-    </w:p>
-    <w:p>
-      <w:pPr>
-        <w:keepNext w:val="0"/>
-        <w:keepLines w:val="0"/>
-        <w:pageBreakBefore w:val="0"/>
-        <w:widowControl w:val="1"/>
-        <w:pBdr>
-          <w:top w:space="0" w:sz="0" w:val="nil"/>
-          <w:left w:space="0" w:sz="0" w:val="nil"/>
-          <w:bottom w:space="0" w:sz="0" w:val="nil"/>
-          <w:right w:space="0" w:sz="0" w:val="nil"/>
-          <w:between w:space="0" w:sz="0" w:val="nil"/>
-        </w:pBdr>
-        <w:shd w:fill="auto" w:val="clear"/>
-        <w:spacing w:after="160" w:before="0" w:line="259" w:lineRule="auto"/>
-        <w:ind w:left="720" w:right="0" w:firstLine="0"/>
-        <w:jc w:val="left"/>
-        <w:rPr>
-          <w:rFonts w:ascii="Arial" w:cs="Arial" w:eastAsia="Arial" w:hAnsi="Arial"/>
-          <w:b w:val="0"/>
-          <w:i w:val="0"/>
-          <w:smallCaps w:val="0"/>
-          <w:strike w:val="0"/>
-          <w:color w:val="000000"/>
-          <w:sz w:val="24"/>
-          <w:szCs w:val="24"/>
-          <w:u w:val="none"/>
-          <w:shd w:fill="auto" w:val="clear"/>
-          <w:vertAlign w:val="baseline"/>
-        </w:rPr>
-      </w:pPr>
-      <w:r>
-        <w:rPr>
-          <w:rtl w:val="0"/>
-        </w:rPr>
-      </w:r>
-    </w:p>
-    <w:p>
-      <w:pPr>
-        <w:rPr>
-          <w:rFonts w:ascii="Arial" w:cs="Arial" w:eastAsia="Arial" w:hAnsi="Arial"/>
-          <w:b w:val="1"/>
-          <w:sz w:val="24"/>
-          <w:szCs w:val="24"/>
-        </w:rPr>
-      </w:pPr>
-      <w:r>
-        <w:rPr>
-          <w:rFonts w:ascii="Arial" w:cs="Arial" w:eastAsia="Arial" w:hAnsi="Arial"/>
-          <w:b w:val="1"/>
-          <w:sz w:val="24"/>
-          <w:szCs w:val="24"/>
-          <w:rtl w:val="0"/>
-        </w:rPr>
-        <w:t xml:space="preserve">Profesor particular de programación | marzo 2023 – Actualmente.</w:t>
-      </w:r>
-    </w:p>
-    <w:p>
-      <w:pPr>
-        <w:rPr>
-          <w:rFonts w:ascii="Arial" w:cs="Arial" w:eastAsia="Arial" w:hAnsi="Arial"/>
-          <w:sz w:val="24"/>
-          <w:szCs w:val="24"/>
-        </w:rPr>
-      </w:pPr>
-      <w:r>
-        <w:rPr>
-          <w:rFonts w:ascii="Arial" w:cs="Arial" w:eastAsia="Arial" w:hAnsi="Arial"/>
-          <w:sz w:val="24"/>
-          <w:szCs w:val="24"/>
-          <w:rtl w:val="0"/>
-        </w:rPr>
-        <w:t xml:space="preserve">Tigre, Buenos Aires , Argentina.</w:t>
-      </w:r>
-    </w:p>
-    <w:p>
-      <w:pPr>
-        <w:keepNext w:val="0"/>
-        <w:keepLines w:val="0"/>
-        <w:pageBreakBefore w:val="0"/>
-        <w:widowControl w:val="1"/>
-        <w:numPr>
-          <w:ilvl w:val="0"/>
-          <w:numId w:val="4"/>
-        </w:numPr>
-        <w:pBdr>
-          <w:top w:space="0" w:sz="0" w:val="nil"/>
-          <w:left w:space="0" w:sz="0" w:val="nil"/>
-          <w:bottom w:space="0" w:sz="0" w:val="nil"/>
-          <w:right w:space="0" w:sz="0" w:val="nil"/>
-          <w:between w:space="0" w:sz="0" w:val="nil"/>
-        </w:pBdr>
-        <w:shd w:fill="auto" w:val="clear"/>
-        <w:spacing w:after="160" w:before="0" w:line="259" w:lineRule="auto"/>
-        <w:ind w:left="720" w:right="0" w:hanging="360"/>
-        <w:jc w:val="left"/>
-        <w:rPr>
-          <w:b w:val="0"/>
-          <w:i w:val="0"/>
-          <w:smallCaps w:val="0"/>
-          <w:strike w:val="0"/>
-          <w:color w:val="000000"/>
-          <w:sz w:val="24"/>
-          <w:szCs w:val="24"/>
-          <w:u w:val="none"/>
-          <w:shd w:fill="auto" w:val="clear"/>
-          <w:vertAlign w:val="baseline"/>
-        </w:rPr>
-      </w:pPr>
-      <w:r>
-        <w:rPr>
-          <w:rFonts w:ascii="Arial" w:cs="Arial" w:eastAsia="Arial" w:hAnsi="Arial"/>
-          <w:b w:val="0"/>
-          <w:i w:val="0"/>
-          <w:smallCaps w:val="0"/>
-          <w:strike w:val="0"/>
-          <w:color w:val="000000"/>
-          <w:sz w:val="24"/>
-          <w:szCs w:val="24"/>
-          <w:u w:val="none"/>
-          <w:shd w:fill="auto" w:val="clear"/>
-          <w:vertAlign w:val="baseline"/>
-          <w:rtl w:val="0"/>
-        </w:rPr>
-        <w:t xml:space="preserve">Como profesor particular de programación, mi enfoque es brindar una educación completa y personalizada en lógica de programación y diversos lenguajes informáticos. Desde C++ y C# hasta SQL Server, utilizo ejercicios prácticos y completos para desarrollar habilidades sólidas en mis alumnos. Además, imparto cursos grupales que cubren desde la introducción al desarrollo web hasta un nivel avanzado en React JS. Mi compromiso es preparar a mis estudiantes para enfrentar desafíos reales en el campo de la programación con confianza y habilidad, fomentando no solo el dominio técnico, sino también la creatividad y la resolución de problemas.</w:t>
-      </w:r>
-    </w:p>
-    <w:p>
-      <w:pPr>
-        <w:rPr>
-          <w:rFonts w:ascii="Arial" w:cs="Arial" w:eastAsia="Arial" w:hAnsi="Arial"/>
-          <w:sz w:val="24"/>
-          <w:szCs w:val="24"/>
-        </w:rPr>
-      </w:pPr>
-      <w:r>
-        <w:rPr>
-          <w:rtl w:val="0"/>
-        </w:rPr>
-      </w:r>
-    </w:p>
-    <w:p>
-      <w:pPr>
-        <w:rPr>
-          <w:rFonts w:ascii="Arial" w:cs="Arial" w:eastAsia="Arial" w:hAnsi="Arial"/>
-          <w:b w:val="1"/>
-          <w:sz w:val="32"/>
-          <w:szCs w:val="32"/>
-        </w:rPr>
-      </w:pPr>
-      <w:r>
-        <w:rPr>
-          <w:rFonts w:ascii="Arial" w:cs="Arial" w:eastAsia="Arial" w:hAnsi="Arial"/>
-          <w:b w:val="1"/>
-          <w:sz w:val="32"/>
-          <w:szCs w:val="32"/>
-          <w:rtl w:val="0"/>
-        </w:rPr>
-        <w:t xml:space="preserve">Formación académica</w:t>
-      </w:r>
-    </w:p>
-    <w:p>
-      <w:pPr>
-        <w:keepNext w:val="0"/>
-        <w:keepLines w:val="0"/>
-        <w:pageBreakBefore w:val="0"/>
-        <w:widowControl w:val="1"/>
-        <w:numPr>
-          <w:ilvl w:val="0"/>
-          <w:numId w:val="4"/>
-        </w:numPr>
-        <w:pBdr>
-          <w:top w:space="0" w:sz="0" w:val="nil"/>
-          <w:left w:space="0" w:sz="0" w:val="nil"/>
-          <w:bottom w:space="0" w:sz="0" w:val="nil"/>
-          <w:right w:space="0" w:sz="0" w:val="nil"/>
-          <w:between w:space="0" w:sz="0" w:val="nil"/>
-        </w:pBdr>
-        <w:shd w:fill="auto" w:val="clear"/>
-        <w:spacing w:after="0" w:before="0" w:line="259" w:lineRule="auto"/>
-        <w:ind w:left="720" w:right="0" w:hanging="360"/>
-        <w:jc w:val="left"/>
-        <w:rPr>
-          <w:b w:val="0"/>
-          <w:i w:val="0"/>
-          <w:smallCaps w:val="0"/>
-          <w:strike w:val="0"/>
-          <w:color w:val="000000"/>
-          <w:sz w:val="24"/>
-          <w:szCs w:val="24"/>
-          <w:u w:val="none"/>
-          <w:shd w:fill="auto" w:val="clear"/>
-          <w:vertAlign w:val="baseline"/>
-        </w:rPr>
-      </w:pPr>
-      <w:r>
-        <w:rPr>
-          <w:rFonts w:ascii="Arial" w:cs="Arial" w:eastAsia="Arial" w:hAnsi="Arial"/>
-          <w:b w:val="1"/>
-          <w:i w:val="0"/>
-          <w:smallCaps w:val="0"/>
-          <w:strike w:val="0"/>
-          <w:color w:val="000000"/>
-          <w:sz w:val="24"/>
-          <w:szCs w:val="24"/>
-          <w:u w:val="none"/>
-          <w:shd w:fill="auto" w:val="clear"/>
-          <w:vertAlign w:val="baseline"/>
-          <w:rtl w:val="0"/>
-        </w:rPr>
-        <w:t xml:space="preserve">ESCUELA SECUNDARIA TÉCNICA N°5 - Raúl Scalabrini Ortiz</w:t>
-        <w:br w:type="textWrapping"/>
-      </w:r>
-      <w:r>
-        <w:rPr>
-          <w:rFonts w:ascii="Arial" w:cs="Arial" w:eastAsia="Arial" w:hAnsi="Arial"/>
-          <w:b w:val="0"/>
-          <w:i w:val="0"/>
-          <w:smallCaps w:val="0"/>
-          <w:strike w:val="0"/>
-          <w:color w:val="000000"/>
-          <w:sz w:val="24"/>
-          <w:szCs w:val="24"/>
-          <w:u w:val="none"/>
-          <w:shd w:fill="auto" w:val="clear"/>
-          <w:vertAlign w:val="baseline"/>
-          <w:rtl w:val="0"/>
-        </w:rPr>
-        <w:t xml:space="preserve">2016 – 2018</w:t>
-      </w:r>
-    </w:p>
-    <w:p>
-      <w:pPr>
-        <w:keepNext w:val="0"/>
-        <w:keepLines w:val="0"/>
-        <w:pageBreakBefore w:val="0"/>
-        <w:widowControl w:val="1"/>
-        <w:numPr>
-          <w:ilvl w:val="0"/>
-          <w:numId w:val="4"/>
-        </w:numPr>
-        <w:pBdr>
-          <w:top w:space="0" w:sz="0" w:val="nil"/>
-          <w:left w:space="0" w:sz="0" w:val="nil"/>
-          <w:bottom w:space="0" w:sz="0" w:val="nil"/>
-          <w:right w:space="0" w:sz="0" w:val="nil"/>
-          <w:between w:space="0" w:sz="0" w:val="nil"/>
-        </w:pBdr>
-        <w:shd w:fill="auto" w:val="clear"/>
-        <w:spacing w:after="0" w:before="0" w:line="259" w:lineRule="auto"/>
-        <w:ind w:left="720" w:right="0" w:hanging="360"/>
-        <w:jc w:val="left"/>
-        <w:rPr>
-          <w:b w:val="0"/>
-          <w:i w:val="0"/>
-          <w:smallCaps w:val="0"/>
-          <w:strike w:val="0"/>
-          <w:color w:val="000000"/>
-          <w:sz w:val="24"/>
-          <w:szCs w:val="24"/>
-          <w:u w:val="none"/>
-          <w:shd w:fill="auto" w:val="clear"/>
-          <w:vertAlign w:val="baseline"/>
-        </w:rPr>
-      </w:pPr>
-      <w:r>
-        <w:rPr>
-          <w:rFonts w:ascii="Arial" w:cs="Arial" w:eastAsia="Arial" w:hAnsi="Arial"/>
-          <w:b w:val="1"/>
-          <w:i w:val="0"/>
-          <w:smallCaps w:val="0"/>
-          <w:strike w:val="0"/>
-          <w:color w:val="000000"/>
-          <w:sz w:val="24"/>
-          <w:szCs w:val="24"/>
-          <w:u w:val="none"/>
-          <w:shd w:fill="auto" w:val="clear"/>
-          <w:vertAlign w:val="baseline"/>
-          <w:rtl w:val="0"/>
-        </w:rPr>
-        <w:t xml:space="preserve">ESCUELA SECUNDARIA N°8 (Bachiller en Ciencias Naturales)</w:t>
-        <w:br w:type="textWrapping"/>
-      </w:r>
-      <w:r>
-        <w:rPr>
-          <w:rFonts w:ascii="Arial" w:cs="Arial" w:eastAsia="Arial" w:hAnsi="Arial"/>
-          <w:b w:val="0"/>
-          <w:i w:val="0"/>
-          <w:smallCaps w:val="0"/>
-          <w:strike w:val="0"/>
-          <w:color w:val="000000"/>
-          <w:sz w:val="24"/>
-          <w:szCs w:val="24"/>
-          <w:u w:val="none"/>
-          <w:shd w:fill="auto" w:val="clear"/>
-          <w:vertAlign w:val="baseline"/>
-          <w:rtl w:val="0"/>
-        </w:rPr>
-        <w:t xml:space="preserve">2019 – 2021 (Secundario Completo)</w:t>
-      </w:r>
-    </w:p>
-    <w:p>
-      <w:pPr>
-        <w:keepNext w:val="0"/>
-        <w:keepLines w:val="0"/>
-        <w:pageBreakBefore w:val="0"/>
-        <w:widowControl w:val="1"/>
-        <w:numPr>
-          <w:ilvl w:val="0"/>
-          <w:numId w:val="4"/>
-        </w:numPr>
-        <w:pBdr>
-          <w:top w:space="0" w:sz="0" w:val="nil"/>
-          <w:left w:space="0" w:sz="0" w:val="nil"/>
-          <w:bottom w:space="0" w:sz="0" w:val="nil"/>
-          <w:right w:space="0" w:sz="0" w:val="nil"/>
-          <w:between w:space="0" w:sz="0" w:val="nil"/>
-        </w:pBdr>
-        <w:shd w:fill="auto" w:val="clear"/>
-        <w:spacing w:after="160" w:before="0" w:line="259" w:lineRule="auto"/>
-        <w:ind w:left="720" w:right="0" w:hanging="360"/>
-        <w:jc w:val="left"/>
-        <w:rPr>
-          <w:b w:val="0"/>
-          <w:i w:val="0"/>
-          <w:smallCaps w:val="0"/>
-          <w:strike w:val="0"/>
-          <w:color w:val="000000"/>
-          <w:sz w:val="24"/>
-          <w:szCs w:val="24"/>
-          <w:u w:val="none"/>
-          <w:shd w:fill="auto" w:val="clear"/>
-          <w:vertAlign w:val="baseline"/>
-        </w:rPr>
-      </w:pPr>
-      <w:r>
-        <w:rPr>
-          <w:rFonts w:ascii="Arial" w:cs="Arial" w:eastAsia="Arial" w:hAnsi="Arial"/>
-          <w:b w:val="1"/>
-          <w:i w:val="0"/>
-          <w:smallCaps w:val="0"/>
-          <w:strike w:val="0"/>
-          <w:color w:val="000000"/>
-          <w:sz w:val="24"/>
-          <w:szCs w:val="24"/>
-          <w:u w:val="none"/>
-          <w:shd w:fill="auto" w:val="clear"/>
-          <w:vertAlign w:val="baseline"/>
-          <w:rtl w:val="0"/>
-        </w:rPr>
-        <w:t xml:space="preserve">UNIVERSIDAD TECNOLÓGICA NACIONAL | FACULTAD REGIONAL GENERAL PACHECO</w:t>
-        <w:br w:type="textWrapping"/>
-      </w:r>
-      <w:r>
-        <w:rPr>
-          <w:rFonts w:ascii="Arial" w:cs="Arial" w:eastAsia="Arial" w:hAnsi="Arial"/>
-          <w:b w:val="0"/>
-          <w:i w:val="0"/>
-          <w:smallCaps w:val="0"/>
-          <w:strike w:val="0"/>
-          <w:color w:val="000000"/>
-          <w:sz w:val="24"/>
-          <w:szCs w:val="24"/>
-          <w:u w:val="none"/>
-          <w:shd w:fill="auto" w:val="clear"/>
-          <w:vertAlign w:val="baseline"/>
-          <w:rtl w:val="0"/>
-        </w:rPr>
-        <w:t xml:space="preserve">2022 – 2023 | Tecnicatura Universitaria en Programación</w:t>
-        <w:br w:type="textWrapping"/>
-        <w:t xml:space="preserve">(20/20 Materias aprobadas - Graduado)</w:t>
-      </w:r>
-    </w:p>
-    <w:p>
-      <w:pPr>
-        <w:rPr>
-          <w:rFonts w:ascii="Arial" w:cs="Arial" w:eastAsia="Arial" w:hAnsi="Arial"/>
-          <w:b w:val="1"/>
-          <w:sz w:val="32"/>
-          <w:szCs w:val="32"/>
-        </w:rPr>
-      </w:pPr>
-      <w:r>
-        <w:rPr>
-          <w:rtl w:val="0"/>
-        </w:rPr>
-      </w:r>
-    </w:p>
-    <w:p>
-      <w:pPr>
-        <w:rPr>
-          <w:rFonts w:ascii="Arial" w:cs="Arial" w:eastAsia="Arial" w:hAnsi="Arial"/>
-          <w:b w:val="1"/>
-          <w:sz w:val="32"/>
-          <w:szCs w:val="32"/>
-        </w:rPr>
-      </w:pPr>
-      <w:r>
-        <w:rPr>
-          <w:rFonts w:ascii="Arial" w:cs="Arial" w:eastAsia="Arial" w:hAnsi="Arial"/>
-          <w:b w:val="1"/>
-          <w:sz w:val="32"/>
-          <w:szCs w:val="32"/>
-          <w:rtl w:val="0"/>
-        </w:rPr>
-        <w:t xml:space="preserve">Formación complementaria</w:t>
-      </w:r>
-    </w:p>
-    <w:p>
-      <w:pPr>
-        <w:keepNext w:val="0"/>
-        <w:keepLines w:val="0"/>
-        <w:pageBreakBefore w:val="0"/>
-        <w:widowControl w:val="1"/>
-        <w:numPr>
-          <w:ilvl w:val="0"/>
-          <w:numId w:val="1"/>
-        </w:numPr>
-        <w:pBdr>
-          <w:top w:space="0" w:sz="0" w:val="nil"/>
-          <w:left w:space="0" w:sz="0" w:val="nil"/>
-          <w:bottom w:space="0" w:sz="0" w:val="nil"/>
-          <w:right w:space="0" w:sz="0" w:val="nil"/>
-          <w:between w:space="0" w:sz="0" w:val="nil"/>
-        </w:pBdr>
-        <w:shd w:fill="auto" w:val="clear"/>
-        <w:spacing w:after="0" w:before="0" w:line="259" w:lineRule="auto"/>
-        <w:ind w:left="720" w:right="0" w:hanging="360"/>
-        <w:jc w:val="left"/>
-        <w:rPr>
-          <w:b w:val="0"/>
-          <w:i w:val="0"/>
-          <w:smallCaps w:val="0"/>
-          <w:strike w:val="0"/>
-          <w:color w:val="000000"/>
-          <w:sz w:val="24"/>
-          <w:szCs w:val="24"/>
-          <w:u w:val="none"/>
-          <w:shd w:fill="auto" w:val="clear"/>
-          <w:vertAlign w:val="baseline"/>
-        </w:rPr>
-      </w:pPr>
-      <w:r>
-        <w:rPr>
-          <w:rFonts w:ascii="Arial" w:cs="Arial" w:eastAsia="Arial" w:hAnsi="Arial"/>
-          <w:b w:val="0"/>
-          <w:i w:val="0"/>
-          <w:smallCaps w:val="0"/>
-          <w:strike w:val="0"/>
-          <w:color w:val="000000"/>
-          <w:sz w:val="24"/>
-          <w:szCs w:val="24"/>
-          <w:u w:val="none"/>
-          <w:shd w:fill="auto" w:val="clear"/>
-          <w:vertAlign w:val="baseline"/>
-          <w:rtl w:val="0"/>
-        </w:rPr>
-        <w:t xml:space="preserve">Desarrollo Web – Curso de Argentina programa 4.0 – abril 2023.</w:t>
-      </w:r>
-    </w:p>
-    <w:p>
-      <w:pPr>
-        <w:keepNext w:val="0"/>
-        <w:keepLines w:val="0"/>
-        <w:pageBreakBefore w:val="0"/>
-        <w:widowControl w:val="1"/>
-        <w:numPr>
-          <w:ilvl w:val="0"/>
-          <w:numId w:val="1"/>
-        </w:numPr>
-        <w:pBdr>
-          <w:top w:space="0" w:sz="0" w:val="nil"/>
-          <w:left w:space="0" w:sz="0" w:val="nil"/>
-          <w:bottom w:space="0" w:sz="0" w:val="nil"/>
-          <w:right w:space="0" w:sz="0" w:val="nil"/>
-          <w:between w:space="0" w:sz="0" w:val="nil"/>
-        </w:pBdr>
-        <w:shd w:fill="auto" w:val="clear"/>
-        <w:spacing w:after="0" w:before="0" w:line="259" w:lineRule="auto"/>
-        <w:ind w:left="720" w:right="0" w:hanging="360"/>
-        <w:jc w:val="left"/>
-        <w:rPr>
-          <w:b w:val="0"/>
-          <w:i w:val="0"/>
-          <w:smallCaps w:val="0"/>
-          <w:strike w:val="0"/>
-          <w:color w:val="000000"/>
-          <w:sz w:val="24"/>
-          <w:szCs w:val="24"/>
-          <w:u w:val="none"/>
-          <w:shd w:fill="auto" w:val="clear"/>
-          <w:vertAlign w:val="baseline"/>
-        </w:rPr>
-      </w:pPr>
-      <w:r>
-        <w:rPr>
-          <w:rFonts w:ascii="Arial" w:cs="Arial" w:eastAsia="Arial" w:hAnsi="Arial"/>
-          <w:b w:val="0"/>
-          <w:i w:val="0"/>
-          <w:smallCaps w:val="0"/>
-          <w:strike w:val="0"/>
-          <w:color w:val="000000"/>
-          <w:sz w:val="24"/>
-          <w:szCs w:val="24"/>
-          <w:u w:val="none"/>
-          <w:shd w:fill="auto" w:val="clear"/>
-          <w:vertAlign w:val="baseline"/>
-          <w:rtl w:val="0"/>
-        </w:rPr>
-        <w:t xml:space="preserve">React Js – Curso de Argentina programa 4.0 – noviembre 2023.</w:t>
-      </w:r>
-    </w:p>
-    <w:p>
-      <w:pPr>
-        <w:keepNext w:val="0"/>
-        <w:keepLines w:val="0"/>
-        <w:pageBreakBefore w:val="0"/>
-        <w:widowControl w:val="1"/>
-        <w:numPr>
-          <w:ilvl w:val="0"/>
-          <w:numId w:val="1"/>
-        </w:numPr>
-        <w:pBdr>
-          <w:top w:space="0" w:sz="0" w:val="nil"/>
-          <w:left w:space="0" w:sz="0" w:val="nil"/>
-          <w:bottom w:space="0" w:sz="0" w:val="nil"/>
-          <w:right w:space="0" w:sz="0" w:val="nil"/>
-          <w:between w:space="0" w:sz="0" w:val="nil"/>
-        </w:pBdr>
-        <w:shd w:fill="auto" w:val="clear"/>
-        <w:spacing w:after="160" w:before="0" w:line="259" w:lineRule="auto"/>
-        <w:ind w:left="720" w:right="0" w:hanging="360"/>
-        <w:jc w:val="left"/>
-        <w:rPr>
-          <w:b w:val="0"/>
-          <w:i w:val="0"/>
-          <w:smallCaps w:val="0"/>
-          <w:strike w:val="0"/>
-          <w:color w:val="000000"/>
-          <w:sz w:val="24"/>
-          <w:szCs w:val="24"/>
-          <w:u w:val="none"/>
-          <w:shd w:fill="auto" w:val="clear"/>
-          <w:vertAlign w:val="baseline"/>
-        </w:rPr>
-      </w:pPr>
-      <w:r>
-        <w:rPr>
-          <w:rFonts w:ascii="Arial" w:cs="Arial" w:eastAsia="Arial" w:hAnsi="Arial"/>
-          <w:b w:val="0"/>
-          <w:i w:val="0"/>
-          <w:smallCaps w:val="0"/>
-          <w:strike w:val="0"/>
-          <w:color w:val="000000"/>
-          <w:sz w:val="24"/>
-          <w:szCs w:val="24"/>
-          <w:u w:val="none"/>
-          <w:shd w:fill="auto" w:val="clear"/>
-          <w:vertAlign w:val="baseline"/>
-          <w:rtl w:val="0"/>
-        </w:rPr>
         <w:t xml:space="preserve">Full Stack Node Js – Curso de codo a codo – Actualmente.</w:t>
+      </w:r>
+      <w:r>
+        <w:rPr>
+          <w:rtl w:val="0"/>
+        </w:rPr>
       </w:r>
     </w:p>
     <w:p>
@@ -1780,6 +1840,142 @@
       <w:b w:val="1"/>
       <w:sz w:val="72"/>
       <w:szCs w:val="72"/>
+    </w:rPr>
+  </w:style>
+  <w:style w:type="paragraph" w:styleId="Normal" w:default="1">
+    <w:name w:val="normal"/>
+  </w:style>
+  <w:style w:type="table" w:styleId="TableNormal" w:default="1">
+    <w:name w:val="Table Normal"/>
+  </w:style>
+  <w:style w:type="paragraph" w:styleId="Heading1">
+    <w:name w:val="heading 1"/>
+    <w:basedOn w:val="Normal"/>
+    <w:next w:val="Normal"/>
+    <w:pPr>
+      <w:keepNext w:val="1"/>
+      <w:keepLines w:val="1"/>
+      <w:pageBreakBefore w:val="0"/>
+      <w:spacing w:after="120" w:before="480" w:lineRule="auto"/>
+    </w:pPr>
+    <w:rPr>
+      <w:b w:val="1"/>
+      <w:sz w:val="48"/>
+      <w:szCs w:val="48"/>
+    </w:rPr>
+  </w:style>
+  <w:style w:type="paragraph" w:styleId="Heading2">
+    <w:name w:val="heading 2"/>
+    <w:basedOn w:val="Normal"/>
+    <w:next w:val="Normal"/>
+    <w:pPr>
+      <w:keepNext w:val="1"/>
+      <w:keepLines w:val="1"/>
+      <w:pageBreakBefore w:val="0"/>
+      <w:spacing w:after="80" w:before="360" w:lineRule="auto"/>
+    </w:pPr>
+    <w:rPr>
+      <w:b w:val="1"/>
+      <w:sz w:val="36"/>
+      <w:szCs w:val="36"/>
+    </w:rPr>
+  </w:style>
+  <w:style w:type="paragraph" w:styleId="Heading3">
+    <w:name w:val="heading 3"/>
+    <w:basedOn w:val="Normal"/>
+    <w:next w:val="Normal"/>
+    <w:pPr>
+      <w:keepNext w:val="1"/>
+      <w:keepLines w:val="1"/>
+      <w:pageBreakBefore w:val="0"/>
+      <w:spacing w:after="80" w:before="280" w:lineRule="auto"/>
+    </w:pPr>
+    <w:rPr>
+      <w:b w:val="1"/>
+      <w:sz w:val="28"/>
+      <w:szCs w:val="28"/>
+    </w:rPr>
+  </w:style>
+  <w:style w:type="paragraph" w:styleId="Heading4">
+    <w:name w:val="heading 4"/>
+    <w:basedOn w:val="Normal"/>
+    <w:next w:val="Normal"/>
+    <w:pPr>
+      <w:keepNext w:val="1"/>
+      <w:keepLines w:val="1"/>
+      <w:pageBreakBefore w:val="0"/>
+      <w:spacing w:after="40" w:before="240" w:lineRule="auto"/>
+    </w:pPr>
+    <w:rPr>
+      <w:b w:val="1"/>
+      <w:sz w:val="24"/>
+      <w:szCs w:val="24"/>
+    </w:rPr>
+  </w:style>
+  <w:style w:type="paragraph" w:styleId="Heading5">
+    <w:name w:val="heading 5"/>
+    <w:basedOn w:val="Normal"/>
+    <w:next w:val="Normal"/>
+    <w:pPr>
+      <w:keepNext w:val="1"/>
+      <w:keepLines w:val="1"/>
+      <w:pageBreakBefore w:val="0"/>
+      <w:spacing w:after="40" w:before="220" w:lineRule="auto"/>
+    </w:pPr>
+    <w:rPr>
+      <w:b w:val="1"/>
+      <w:sz w:val="22"/>
+      <w:szCs w:val="22"/>
+    </w:rPr>
+  </w:style>
+  <w:style w:type="paragraph" w:styleId="Heading6">
+    <w:name w:val="heading 6"/>
+    <w:basedOn w:val="Normal"/>
+    <w:next w:val="Normal"/>
+    <w:pPr>
+      <w:keepNext w:val="1"/>
+      <w:keepLines w:val="1"/>
+      <w:pageBreakBefore w:val="0"/>
+      <w:spacing w:after="40" w:before="200" w:lineRule="auto"/>
+    </w:pPr>
+    <w:rPr>
+      <w:b w:val="1"/>
+      <w:sz w:val="20"/>
+      <w:szCs w:val="20"/>
+    </w:rPr>
+  </w:style>
+  <w:style w:type="paragraph" w:styleId="Title">
+    <w:name w:val="Title"/>
+    <w:basedOn w:val="Normal"/>
+    <w:next w:val="Normal"/>
+    <w:pPr>
+      <w:keepNext w:val="1"/>
+      <w:keepLines w:val="1"/>
+      <w:pageBreakBefore w:val="0"/>
+      <w:spacing w:after="120" w:before="480" w:lineRule="auto"/>
+    </w:pPr>
+    <w:rPr>
+      <w:b w:val="1"/>
+      <w:sz w:val="72"/>
+      <w:szCs w:val="72"/>
+    </w:rPr>
+  </w:style>
+  <w:style w:type="paragraph" w:styleId="Subtitle">
+    <w:name w:val="Subtitle"/>
+    <w:basedOn w:val="Normal"/>
+    <w:next w:val="Normal"/>
+    <w:pPr>
+      <w:keepNext w:val="1"/>
+      <w:keepLines w:val="1"/>
+      <w:pageBreakBefore w:val="0"/>
+      <w:spacing w:after="80" w:before="360" w:lineRule="auto"/>
+    </w:pPr>
+    <w:rPr>
+      <w:rFonts w:ascii="Georgia" w:cs="Georgia" w:eastAsia="Georgia" w:hAnsi="Georgia"/>
+      <w:i w:val="1"/>
+      <w:color w:val="666666"/>
+      <w:sz w:val="48"/>
+      <w:szCs w:val="48"/>
     </w:rPr>
   </w:style>
   <w:style w:type="paragraph" w:styleId="Subtitle">
@@ -2121,4 +2317,19 @@
   </a:objectDefaults>
   <a:extraClrSchemeLst/>
 </a:theme>
+</file>
+
+<file path=customXML/item1.xml><?xml version="1.0" encoding="utf-8"?>
+<go:gDocsCustomXmlDataStorage xmlns:go="http://customooxmlschemas.google.com/" xmlns:r="http://schemas.openxmlformats.org/officeDocument/2006/relationships" uri="GoogleDocsCustomDataVersion2">
+  <go:docsCustomData xmlns:go="http://customooxmlschemas.google.com/" roundtripDataSignature="AMtx7mioHO+4aEEK8oOLcFyz0zofOtan8A==">CgMxLjA4AHIhMW92cmhjT014TGt0RWUzMVFnNVFaeEM4TGZ3YkR2TGJF</go:docsCustomData>
+</go:gDocsCustomXmlDataStorage>
+</file>
+
+<file path=customXML/itemProps1.xml><?xml version="1.0" encoding="utf-8"?>
+<ds:datastoreItem xmlns:ds="http://schemas.openxmlformats.org/officeDocument/2006/customXml" ds:itemID="{11111111-1234-1234-1234-123412341234}">
+  <ds:schemaRefs>
+    <ds:schemaRef ds:uri="http://schemas.openxmlformats.org/officeDocument/2006/relationships"/>
+    <ds:schemaRef ds:uri="http://customooxmlschemas.google.com/"/>
+  </ds:schemaRefs>
+</ds:datastoreItem>
 </file>
</xml_diff>

<commit_message>
actualizando el CV y proyectos
</commit_message>
<xml_diff>
--- a/public/Jair_Cornejo_CV.docx
+++ b/public/Jair_Cornejo_CV.docx
@@ -1,6 +1,6 @@
 
 <file path=word/document.xml><?xml version="1.0" encoding="utf-8"?>
-<w:document xmlns:mc="http://schemas.openxmlformats.org/markup-compatibility/2006" xmlns:o="urn:schemas-microsoft-com:office:office" xmlns:r="http://schemas.openxmlformats.org/officeDocument/2006/relationships" xmlns:m="http://schemas.openxmlformats.org/officeDocument/2006/math" xmlns:v="urn:schemas-microsoft-com:vml" xmlns:wp="http://schemas.openxmlformats.org/drawingml/2006/wordprocessingDrawing" xmlns:w10="urn:schemas-microsoft-com:office:word" xmlns:w="http://schemas.openxmlformats.org/wordprocessingml/2006/main" xmlns:wne="http://schemas.microsoft.com/office/word/2006/wordml" xmlns:sl="http://schemas.openxmlformats.org/schemaLibrary/2006/main" xmlns:a="http://schemas.openxmlformats.org/drawingml/2006/main" xmlns:pic="http://schemas.openxmlformats.org/drawingml/2006/picture" xmlns:c="http://schemas.openxmlformats.org/drawingml/2006/chart" xmlns:lc="http://schemas.openxmlformats.org/drawingml/2006/lockedCanvas" xmlns:dgm="http://schemas.openxmlformats.org/drawingml/2006/diagram" xmlns:wps="http://schemas.microsoft.com/office/word/2010/wordprocessingShape" xmlns:wpg="http://schemas.microsoft.com/office/word/2010/wordprocessingGroup" xmlns:w14="http://schemas.microsoft.com/office/word/2010/wordml" xmlns:w15="http://schemas.microsoft.com/office/word/2012/wordml">
+<w:document xmlns:mc="http://schemas.openxmlformats.org/markup-compatibility/2006" xmlns:o="urn:schemas-microsoft-com:office:office" xmlns:r="http://schemas.openxmlformats.org/officeDocument/2006/relationships" xmlns:m="http://schemas.openxmlformats.org/officeDocument/2006/math" xmlns:v="urn:schemas-microsoft-com:vml" xmlns:wp="http://schemas.openxmlformats.org/drawingml/2006/wordprocessingDrawing" xmlns:w10="urn:schemas-microsoft-com:office:word" xmlns:w="http://schemas.openxmlformats.org/wordprocessingml/2006/main" xmlns:wne="http://schemas.microsoft.com/office/word/2006/wordml" xmlns:sl="http://schemas.openxmlformats.org/schemaLibrary/2006/main" xmlns:a="http://schemas.openxmlformats.org/drawingml/2006/main" xmlns:pic="http://schemas.openxmlformats.org/drawingml/2006/picture" xmlns:c="http://schemas.openxmlformats.org/drawingml/2006/chart" xmlns:lc="http://schemas.openxmlformats.org/drawingml/2006/lockedCanvas" xmlns:dgm="http://schemas.openxmlformats.org/drawingml/2006/diagram" xmlns:wps="http://schemas.microsoft.com/office/word/2010/wordprocessingShape" xmlns:wpg="http://schemas.microsoft.com/office/word/2010/wordprocessingGroup" xmlns:w14="http://schemas.microsoft.com/office/word/2010/wordml" xmlns:w15="http://schemas.microsoft.com/office/word/2012/wordml" xmlns:w16="http://schemas.microsoft.com/office/word/2018/wordml" xmlns:w16cex="http://schemas.microsoft.com/office/word/2018/wordml/cex" xmlns:w16cid="http://schemas.microsoft.com/office/word/2016/wordml/cid" xmlns:cr="http://schemas.microsoft.com/office/comments/2020/reactions">
   <w:body>
     <w:p>
       <w:pPr>
@@ -43,7 +43,7 @@
           <w:szCs w:val="32"/>
           <w:rtl w:val="0"/>
         </w:rPr>
-        <w:t xml:space="preserve">Full Stack Node js</w:t>
+        <w:t xml:space="preserve">Frontend Developer</w:t>
       </w:r>
     </w:p>
     <w:p>
@@ -110,85 +110,151 @@
           <w:szCs w:val="24"/>
         </w:rPr>
       </w:pPr>
-      <w:hyperlink r:id="rId7">
-        <w:r>
-          <w:rPr>
-            <w:rFonts w:ascii="Arial" w:cs="Arial" w:eastAsia="Arial" w:hAnsi="Arial"/>
-            <w:color w:val="0070c0"/>
-            <w:sz w:val="24"/>
-            <w:szCs w:val="24"/>
-            <w:u w:val="single"/>
-            <w:rtl w:val="0"/>
-          </w:rPr>
-          <w:t xml:space="preserve">LinkedIn</w:t>
-        </w:r>
-      </w:hyperlink>
-      <w:r>
-        <w:rPr>
-          <w:rFonts w:ascii="Arial" w:cs="Arial" w:eastAsia="Arial" w:hAnsi="Arial"/>
-          <w:sz w:val="24"/>
-          <w:szCs w:val="24"/>
-          <w:rtl w:val="0"/>
-        </w:rPr>
-        <w:t xml:space="preserve"> </w:t>
-      </w:r>
-      <w:hyperlink r:id="rId8">
-        <w:r>
-          <w:rPr>
-            <w:rFonts w:ascii="Arial" w:cs="Arial" w:eastAsia="Arial" w:hAnsi="Arial"/>
-            <w:color w:val="0563c1"/>
-            <w:sz w:val="24"/>
-            <w:szCs w:val="24"/>
-            <w:u w:val="single"/>
-            <w:rtl w:val="0"/>
-          </w:rPr>
-          <w:t xml:space="preserve">GitHub</w:t>
-        </w:r>
-      </w:hyperlink>
-      <w:r>
-        <w:rPr>
-          <w:rFonts w:ascii="Arial" w:cs="Arial" w:eastAsia="Arial" w:hAnsi="Arial"/>
-          <w:sz w:val="24"/>
-          <w:szCs w:val="24"/>
-          <w:rtl w:val="0"/>
-        </w:rPr>
-        <w:t xml:space="preserve"> </w:t>
-      </w:r>
-      <w:hyperlink r:id="rId9">
-        <w:r>
-          <w:rPr>
-            <w:rFonts w:ascii="Arial" w:cs="Arial" w:eastAsia="Arial" w:hAnsi="Arial"/>
-            <w:color w:val="0563c1"/>
-            <w:sz w:val="24"/>
-            <w:szCs w:val="24"/>
-            <w:u w:val="single"/>
-            <w:rtl w:val="0"/>
-          </w:rPr>
-          <w:t xml:space="preserve">Portafolio</w:t>
-        </w:r>
-      </w:hyperlink>
-      <w:r>
-        <w:rPr>
-          <w:rtl w:val="0"/>
-        </w:rPr>
-      </w:r>
-    </w:p>
-    <w:p>
-      <w:pPr>
-        <w:rPr>
-          <w:rFonts w:ascii="Arial" w:cs="Arial" w:eastAsia="Arial" w:hAnsi="Arial"/>
-          <w:sz w:val="24"/>
-          <w:szCs w:val="24"/>
-        </w:rPr>
-      </w:pPr>
-      <w:r>
-        <w:rPr>
-          <w:rFonts w:ascii="Arial" w:cs="Arial" w:eastAsia="Arial" w:hAnsi="Arial"/>
-          <w:sz w:val="24"/>
-          <w:szCs w:val="24"/>
-          <w:rtl w:val="0"/>
-        </w:rPr>
-        <w:t xml:space="preserve">¡Hola! Soy Jair, un apasionado Full Stack en Node js de 20 años con una sólida formación en la Tecnicatura en Programación de la UTN. Mi enfoque principal se centra en el desarrollo Frontend, donde desplego mis habilidades con tecnologías como JavaScript, React, Astro ,Next.js y Tailwind. Sin embargo, mi experiencia no se limita únicamente al frontend; también tengo un sólido conocimiento en el backend, trabajando con tecnologías como Node.js , SQL Server y MySQL.</w:t>
+      <w:r>
+        <w:rPr>
+          <w:rFonts w:ascii="Arial" w:cs="Arial" w:eastAsia="Arial" w:hAnsi="Arial"/>
+          <w:b w:val="1"/>
+          <w:sz w:val="24"/>
+          <w:szCs w:val="24"/>
+          <w:rtl w:val="0"/>
+        </w:rPr>
+        <w:t xml:space="preserve">Teléfono :</w:t>
+      </w:r>
+      <w:r>
+        <w:rPr>
+          <w:rFonts w:ascii="Arial" w:cs="Arial" w:eastAsia="Arial" w:hAnsi="Arial"/>
+          <w:sz w:val="24"/>
+          <w:szCs w:val="24"/>
+          <w:rtl w:val="0"/>
+        </w:rPr>
+        <w:t xml:space="preserve"> +54 9 11 7886 0301</w:t>
+      </w:r>
+    </w:p>
+    <w:p>
+      <w:pPr>
+        <w:rPr>
+          <w:rFonts w:ascii="Arial" w:cs="Arial" w:eastAsia="Arial" w:hAnsi="Arial"/>
+          <w:sz w:val="24"/>
+          <w:szCs w:val="24"/>
+        </w:rPr>
+      </w:pPr>
+      <w:r>
+        <w:rPr>
+          <w:rFonts w:ascii="Arial" w:cs="Arial" w:eastAsia="Arial" w:hAnsi="Arial"/>
+          <w:b w:val="1"/>
+          <w:sz w:val="24"/>
+          <w:szCs w:val="24"/>
+          <w:rtl w:val="0"/>
+        </w:rPr>
+        <w:t xml:space="preserve">Linkedin :</w:t>
+      </w:r>
+      <w:r>
+        <w:rPr>
+          <w:rFonts w:ascii="Arial" w:cs="Arial" w:eastAsia="Arial" w:hAnsi="Arial"/>
+          <w:sz w:val="24"/>
+          <w:szCs w:val="24"/>
+          <w:rtl w:val="0"/>
+        </w:rPr>
+        <w:t xml:space="preserve"> linkedin.com/in/jaircornejo25/</w:t>
+      </w:r>
+    </w:p>
+    <w:p>
+      <w:pPr>
+        <w:rPr>
+          <w:rFonts w:ascii="Arial" w:cs="Arial" w:eastAsia="Arial" w:hAnsi="Arial"/>
+          <w:sz w:val="24"/>
+          <w:szCs w:val="24"/>
+        </w:rPr>
+      </w:pPr>
+      <w:r>
+        <w:rPr>
+          <w:rFonts w:ascii="Arial" w:cs="Arial" w:eastAsia="Arial" w:hAnsi="Arial"/>
+          <w:b w:val="1"/>
+          <w:sz w:val="24"/>
+          <w:szCs w:val="24"/>
+          <w:rtl w:val="0"/>
+        </w:rPr>
+        <w:t xml:space="preserve">GitHub :</w:t>
+      </w:r>
+      <w:r>
+        <w:rPr>
+          <w:rFonts w:ascii="Arial" w:cs="Arial" w:eastAsia="Arial" w:hAnsi="Arial"/>
+          <w:sz w:val="24"/>
+          <w:szCs w:val="24"/>
+          <w:rtl w:val="0"/>
+        </w:rPr>
+        <w:t xml:space="preserve"> github.com/JairAle25</w:t>
+      </w:r>
+    </w:p>
+    <w:p>
+      <w:pPr>
+        <w:rPr>
+          <w:rFonts w:ascii="Arial" w:cs="Arial" w:eastAsia="Arial" w:hAnsi="Arial"/>
+          <w:sz w:val="24"/>
+          <w:szCs w:val="24"/>
+        </w:rPr>
+      </w:pPr>
+      <w:r>
+        <w:rPr>
+          <w:rFonts w:ascii="Arial" w:cs="Arial" w:eastAsia="Arial" w:hAnsi="Arial"/>
+          <w:b w:val="1"/>
+          <w:sz w:val="24"/>
+          <w:szCs w:val="24"/>
+          <w:rtl w:val="0"/>
+        </w:rPr>
+        <w:t xml:space="preserve">Portafolio:</w:t>
+      </w:r>
+      <w:r>
+        <w:rPr>
+          <w:rFonts w:ascii="Arial" w:cs="Arial" w:eastAsia="Arial" w:hAnsi="Arial"/>
+          <w:sz w:val="24"/>
+          <w:szCs w:val="24"/>
+          <w:rtl w:val="0"/>
+        </w:rPr>
+        <w:t xml:space="preserve"> portafolio-jair.netlify.app/</w:t>
+      </w:r>
+      <w:r>
+        <w:rPr>
+          <w:rtl w:val="0"/>
+        </w:rPr>
+      </w:r>
+    </w:p>
+    <w:p>
+      <w:pPr>
+        <w:rPr>
+          <w:rFonts w:ascii="Arial" w:cs="Arial" w:eastAsia="Arial" w:hAnsi="Arial"/>
+          <w:b w:val="1"/>
+          <w:sz w:val="36"/>
+          <w:szCs w:val="36"/>
+        </w:rPr>
+      </w:pPr>
+      <w:r>
+        <w:rPr>
+          <w:rFonts w:ascii="Arial" w:cs="Arial" w:eastAsia="Arial" w:hAnsi="Arial"/>
+          <w:b w:val="1"/>
+          <w:sz w:val="36"/>
+          <w:szCs w:val="36"/>
+          <w:rtl w:val="0"/>
+        </w:rPr>
+        <w:t xml:space="preserve">Perfil Profesional</w:t>
+      </w:r>
+    </w:p>
+    <w:p>
+      <w:pPr>
+        <w:rPr>
+          <w:rFonts w:ascii="Arial" w:cs="Arial" w:eastAsia="Arial" w:hAnsi="Arial"/>
+          <w:sz w:val="24"/>
+          <w:szCs w:val="24"/>
+        </w:rPr>
+      </w:pPr>
+      <w:r>
+        <w:rPr>
+          <w:rFonts w:ascii="Arial" w:cs="Arial" w:eastAsia="Arial" w:hAnsi="Arial"/>
+          <w:sz w:val="24"/>
+          <w:szCs w:val="24"/>
+          <w:rtl w:val="0"/>
+        </w:rPr>
+        <w:t xml:space="preserve">¡Hola! Soy Jair, un apasionado Frontend Developer de 19 años con una sólida formación en la Tecnicatura en Programación de la UTN. Mi enfoque principal se centra en el desarrollo Frontend, donde despliego mis habilidades con tecnologías como JavaScript, React, Astro y Tailwind. Sin embargo, mi experiencia no se limita únicamente al frontend; también tengo un sólido conocimiento en el backend, trabajando con tecnologías como .NET, Node.js, SQL Server y MySQL. </w:t>
       </w:r>
     </w:p>
     <w:p>
@@ -214,304 +280,209 @@
         <w:rPr>
           <w:rFonts w:ascii="Arial" w:cs="Arial" w:eastAsia="Arial" w:hAnsi="Arial"/>
           <w:b w:val="1"/>
-          <w:sz w:val="32"/>
-          <w:szCs w:val="32"/>
-        </w:rPr>
-      </w:pPr>
-      <w:r>
-        <w:rPr>
-          <w:rFonts w:ascii="Arial" w:cs="Arial" w:eastAsia="Arial" w:hAnsi="Arial"/>
-          <w:b w:val="1"/>
-          <w:sz w:val="32"/>
-          <w:szCs w:val="32"/>
-          <w:rtl w:val="0"/>
-        </w:rPr>
-        <w:t xml:space="preserve">Tecnologías</w:t>
-      </w:r>
-    </w:p>
-    <w:p>
-      <w:pPr>
-        <w:rPr>
-          <w:rFonts w:ascii="Arial" w:cs="Arial" w:eastAsia="Arial" w:hAnsi="Arial"/>
-          <w:sz w:val="24"/>
-          <w:szCs w:val="24"/>
-        </w:rPr>
-      </w:pPr>
-      <w:r>
-        <w:rPr>
-          <w:rFonts w:ascii="Arial" w:cs="Arial" w:eastAsia="Arial" w:hAnsi="Arial"/>
-          <w:sz w:val="24"/>
-          <w:szCs w:val="24"/>
-          <w:rtl w:val="0"/>
-        </w:rPr>
-        <w:t xml:space="preserve">HTML , CSS, Bootstrap , Tailwind, JavaScript , React, Astro, Next.js, Node.js, Git ,SQL Server , MySQL.</w:t>
-      </w:r>
-    </w:p>
-    <w:p>
-      <w:pPr>
-        <w:rPr>
-          <w:rFonts w:ascii="Arial" w:cs="Arial" w:eastAsia="Arial" w:hAnsi="Arial"/>
-          <w:b w:val="1"/>
-          <w:sz w:val="32"/>
-          <w:szCs w:val="32"/>
-        </w:rPr>
-      </w:pPr>
-      <w:r>
-        <w:rPr>
-          <w:rFonts w:ascii="Arial" w:cs="Arial" w:eastAsia="Arial" w:hAnsi="Arial"/>
-          <w:b w:val="1"/>
-          <w:sz w:val="32"/>
-          <w:szCs w:val="32"/>
-          <w:rtl w:val="0"/>
-        </w:rPr>
-        <w:t xml:space="preserve">Experiencia</w:t>
-      </w:r>
-    </w:p>
-    <w:p>
-      <w:pPr>
-        <w:rPr>
-          <w:rFonts w:ascii="Arial" w:cs="Arial" w:eastAsia="Arial" w:hAnsi="Arial"/>
-          <w:b w:val="1"/>
-          <w:sz w:val="24"/>
-          <w:szCs w:val="24"/>
-        </w:rPr>
-      </w:pPr>
-      <w:r>
-        <w:rPr>
-          <w:rFonts w:ascii="Arial" w:cs="Arial" w:eastAsia="Arial" w:hAnsi="Arial"/>
-          <w:b w:val="1"/>
-          <w:sz w:val="24"/>
-          <w:szCs w:val="24"/>
-          <w:rtl w:val="0"/>
-        </w:rPr>
-        <w:t xml:space="preserve">Holy Madre | junio 2023 – julio 2023.</w:t>
-      </w:r>
-    </w:p>
-    <w:p>
-      <w:pPr>
-        <w:rPr>
-          <w:rFonts w:ascii="Arial" w:cs="Arial" w:eastAsia="Arial" w:hAnsi="Arial"/>
-          <w:sz w:val="24"/>
-          <w:szCs w:val="24"/>
-        </w:rPr>
-      </w:pPr>
-      <w:r>
-        <w:rPr>
-          <w:rFonts w:ascii="Arial" w:cs="Arial" w:eastAsia="Arial" w:hAnsi="Arial"/>
-          <w:sz w:val="24"/>
-          <w:szCs w:val="24"/>
-          <w:rtl w:val="0"/>
-        </w:rPr>
-        <w:t xml:space="preserve">Holy Madre heladería , Barcelona , España.</w:t>
-      </w:r>
-    </w:p>
-    <w:p>
-      <w:pPr>
-        <w:keepNext w:val="0"/>
-        <w:keepLines w:val="0"/>
-        <w:pageBreakBefore w:val="0"/>
-        <w:widowControl w:val="1"/>
-        <w:numPr>
-          <w:ilvl w:val="0"/>
-          <w:numId w:val="3"/>
-        </w:numPr>
-        <w:pBdr>
-          <w:top w:space="0" w:sz="0" w:val="nil"/>
-          <w:left w:space="0" w:sz="0" w:val="nil"/>
-          <w:bottom w:space="0" w:sz="0" w:val="nil"/>
-          <w:right w:space="0" w:sz="0" w:val="nil"/>
-          <w:between w:space="0" w:sz="0" w:val="nil"/>
-        </w:pBdr>
-        <w:shd w:fill="auto" w:val="clear"/>
-        <w:spacing w:after="0" w:before="0" w:line="259" w:lineRule="auto"/>
-        <w:ind w:left="720" w:right="0" w:hanging="360"/>
-        <w:jc w:val="left"/>
-        <w:rPr>
-          <w:b w:val="0"/>
-          <w:i w:val="0"/>
-          <w:smallCaps w:val="0"/>
-          <w:strike w:val="0"/>
-          <w:color w:val="000000"/>
-          <w:sz w:val="24"/>
-          <w:szCs w:val="24"/>
-          <w:u w:val="none"/>
-          <w:shd w:fill="auto" w:val="clear"/>
-          <w:vertAlign w:val="baseline"/>
-        </w:rPr>
-      </w:pPr>
-      <w:r>
-        <w:rPr>
-          <w:rFonts w:ascii="Arial" w:cs="Arial" w:eastAsia="Arial" w:hAnsi="Arial"/>
-          <w:b w:val="0"/>
-          <w:i w:val="0"/>
-          <w:smallCaps w:val="0"/>
-          <w:strike w:val="0"/>
-          <w:color w:val="000000"/>
-          <w:sz w:val="24"/>
-          <w:szCs w:val="24"/>
-          <w:u w:val="none"/>
-          <w:shd w:fill="auto" w:val="clear"/>
-          <w:vertAlign w:val="baseline"/>
-          <w:rtl w:val="0"/>
-        </w:rPr>
-        <w:t xml:space="preserve">Durante mi colaboración con "Holy Madre", una reconocida heladería ubicada en Barcelona, España, tuve el privilegio de diseñar y desarrollar su presencia en línea. Mi principal objetivo fue crear una experiencia digital atractiva que cautivara a los clientes y reflejara la esencia única de la heladería.</w:t>
-      </w:r>
-      <w:r>
-        <w:rPr>
-          <w:rtl w:val="0"/>
-        </w:rPr>
-      </w:r>
-    </w:p>
-    <w:p>
-      <w:pPr>
-        <w:keepNext w:val="0"/>
-        <w:keepLines w:val="0"/>
-        <w:pageBreakBefore w:val="0"/>
-        <w:widowControl w:val="1"/>
-        <w:numPr>
-          <w:ilvl w:val="0"/>
-          <w:numId w:val="3"/>
-        </w:numPr>
-        <w:pBdr>
-          <w:top w:space="0" w:sz="0" w:val="nil"/>
-          <w:left w:space="0" w:sz="0" w:val="nil"/>
-          <w:bottom w:space="0" w:sz="0" w:val="nil"/>
-          <w:right w:space="0" w:sz="0" w:val="nil"/>
-          <w:between w:space="0" w:sz="0" w:val="nil"/>
-        </w:pBdr>
-        <w:shd w:fill="auto" w:val="clear"/>
-        <w:spacing w:after="0" w:before="0" w:line="259" w:lineRule="auto"/>
-        <w:ind w:left="720" w:right="0" w:hanging="360"/>
-        <w:jc w:val="left"/>
-        <w:rPr>
-          <w:b w:val="0"/>
-          <w:i w:val="0"/>
-          <w:smallCaps w:val="0"/>
-          <w:strike w:val="0"/>
-          <w:color w:val="000000"/>
-          <w:sz w:val="24"/>
-          <w:szCs w:val="24"/>
-          <w:u w:val="none"/>
-          <w:shd w:fill="auto" w:val="clear"/>
-          <w:vertAlign w:val="baseline"/>
-        </w:rPr>
-      </w:pPr>
-      <w:r>
-        <w:rPr>
-          <w:rFonts w:ascii="Arial" w:cs="Arial" w:eastAsia="Arial" w:hAnsi="Arial"/>
-          <w:b w:val="0"/>
-          <w:i w:val="0"/>
-          <w:smallCaps w:val="0"/>
-          <w:strike w:val="0"/>
-          <w:color w:val="000000"/>
-          <w:sz w:val="24"/>
-          <w:szCs w:val="24"/>
-          <w:u w:val="none"/>
-          <w:shd w:fill="auto" w:val="clear"/>
-          <w:vertAlign w:val="baseline"/>
-          <w:rtl w:val="0"/>
-        </w:rPr>
-        <w:t xml:space="preserve">Con el uso de tecnologías como HTML, CSS, Bootstrap, JavaScript y Git, construí una página web dinámica y funcional. Diseñé páginas llamativas que destacaban los sabores artesanales ofrecidos por "Holy Madre", capturando la atención de los visitantes desde el primer momento. Además, implementé una página de contacto para facilitar la comunicación con los clientes.</w:t>
-      </w:r>
-      <w:r>
-        <w:rPr>
-          <w:rtl w:val="0"/>
-        </w:rPr>
-      </w:r>
-    </w:p>
-    <w:p>
-      <w:pPr>
-        <w:keepNext w:val="0"/>
-        <w:keepLines w:val="0"/>
-        <w:pageBreakBefore w:val="0"/>
-        <w:widowControl w:val="1"/>
-        <w:numPr>
-          <w:ilvl w:val="0"/>
-          <w:numId w:val="3"/>
-        </w:numPr>
-        <w:pBdr>
-          <w:top w:space="0" w:sz="0" w:val="nil"/>
-          <w:left w:space="0" w:sz="0" w:val="nil"/>
-          <w:bottom w:space="0" w:sz="0" w:val="nil"/>
-          <w:right w:space="0" w:sz="0" w:val="nil"/>
-          <w:between w:space="0" w:sz="0" w:val="nil"/>
-        </w:pBdr>
-        <w:shd w:fill="auto" w:val="clear"/>
-        <w:spacing w:after="160" w:before="0" w:line="259" w:lineRule="auto"/>
-        <w:ind w:left="720" w:right="0" w:hanging="360"/>
-        <w:jc w:val="left"/>
-        <w:rPr>
-          <w:b w:val="0"/>
-          <w:i w:val="0"/>
-          <w:smallCaps w:val="0"/>
-          <w:strike w:val="0"/>
-          <w:color w:val="000000"/>
-          <w:sz w:val="24"/>
-          <w:szCs w:val="24"/>
-          <w:u w:val="none"/>
-          <w:shd w:fill="auto" w:val="clear"/>
-          <w:vertAlign w:val="baseline"/>
-        </w:rPr>
-      </w:pPr>
-      <w:r>
-        <w:rPr>
-          <w:rFonts w:ascii="Arial" w:cs="Arial" w:eastAsia="Arial" w:hAnsi="Arial"/>
-          <w:b w:val="0"/>
-          <w:i w:val="0"/>
-          <w:smallCaps w:val="0"/>
-          <w:strike w:val="0"/>
-          <w:color w:val="000000"/>
-          <w:sz w:val="24"/>
-          <w:szCs w:val="24"/>
-          <w:u w:val="none"/>
-          <w:shd w:fill="auto" w:val="clear"/>
-          <w:vertAlign w:val="baseline"/>
-          <w:rtl w:val="0"/>
-        </w:rPr>
-        <w:t xml:space="preserve">Este proyecto, realizado en modalidad freelance, me permitió fusionar mi pasión por el diseño web con la oportunidad de contribuir al crecimiento de un negocio local. Estoy orgulloso del impacto positivo que mi trabajo ha tenido en la visibilidad y el atractivo de "Holy Madre" en el mundo digital.</w:t>
-      </w:r>
-      <w:r>
-        <w:rPr>
-          <w:rtl w:val="0"/>
-        </w:rPr>
-      </w:r>
-    </w:p>
-    <w:p>
-      <w:pPr>
-        <w:rPr>
-          <w:rFonts w:ascii="Arial" w:cs="Arial" w:eastAsia="Arial" w:hAnsi="Arial"/>
-          <w:b w:val="1"/>
-          <w:sz w:val="24"/>
-          <w:szCs w:val="24"/>
-        </w:rPr>
-      </w:pPr>
-      <w:r>
-        <w:rPr>
-          <w:rFonts w:ascii="Arial" w:cs="Arial" w:eastAsia="Arial" w:hAnsi="Arial"/>
-          <w:b w:val="1"/>
-          <w:sz w:val="24"/>
-          <w:szCs w:val="24"/>
-          <w:rtl w:val="0"/>
-        </w:rPr>
-        <w:t xml:space="preserve">Ayudante de Catedra – UTN | junio 2023 – Actualmente.</w:t>
-      </w:r>
-    </w:p>
-    <w:p>
-      <w:pPr>
-        <w:rPr>
-          <w:rFonts w:ascii="Arial" w:cs="Arial" w:eastAsia="Arial" w:hAnsi="Arial"/>
-          <w:sz w:val="24"/>
-          <w:szCs w:val="24"/>
-        </w:rPr>
-      </w:pPr>
-      <w:r>
-        <w:rPr>
-          <w:rFonts w:ascii="Arial" w:cs="Arial" w:eastAsia="Arial" w:hAnsi="Arial"/>
-          <w:sz w:val="24"/>
-          <w:szCs w:val="24"/>
-          <w:rtl w:val="0"/>
-        </w:rPr>
-        <w:t xml:space="preserve">Universidad Tecnología Nacional , Pacheco , Buenos Aires, Argentina.</w:t>
+          <w:sz w:val="36"/>
+          <w:szCs w:val="36"/>
+        </w:rPr>
+      </w:pPr>
+      <w:r>
+        <w:rPr>
+          <w:rFonts w:ascii="Arial" w:cs="Arial" w:eastAsia="Arial" w:hAnsi="Arial"/>
+          <w:b w:val="1"/>
+          <w:sz w:val="36"/>
+          <w:szCs w:val="36"/>
+          <w:rtl w:val="0"/>
+        </w:rPr>
+        <w:t xml:space="preserve">Habilidades</w:t>
+      </w:r>
+    </w:p>
+    <w:p>
+      <w:pPr>
+        <w:rPr>
+          <w:rFonts w:ascii="Arial" w:cs="Arial" w:eastAsia="Arial" w:hAnsi="Arial"/>
+          <w:sz w:val="24"/>
+          <w:szCs w:val="24"/>
+        </w:rPr>
+      </w:pPr>
+      <w:r>
+        <w:rPr>
+          <w:rFonts w:ascii="Arial" w:cs="Arial" w:eastAsia="Arial" w:hAnsi="Arial"/>
+          <w:b w:val="1"/>
+          <w:sz w:val="24"/>
+          <w:szCs w:val="24"/>
+          <w:rtl w:val="0"/>
+        </w:rPr>
+        <w:t xml:space="preserve">Frontend: </w:t>
+      </w:r>
+      <w:r>
+        <w:rPr>
+          <w:rFonts w:ascii="Arial" w:cs="Arial" w:eastAsia="Arial" w:hAnsi="Arial"/>
+          <w:sz w:val="24"/>
+          <w:szCs w:val="24"/>
+          <w:rtl w:val="0"/>
+        </w:rPr>
+        <w:t xml:space="preserve">HTML, CSS, Bootstrap, Tailwind, JavaScript, React, Astro, Next.js</w:t>
+      </w:r>
+    </w:p>
+    <w:p>
+      <w:pPr>
+        <w:rPr>
+          <w:rFonts w:ascii="Arial" w:cs="Arial" w:eastAsia="Arial" w:hAnsi="Arial"/>
+          <w:sz w:val="24"/>
+          <w:szCs w:val="24"/>
+        </w:rPr>
+      </w:pPr>
+      <w:r>
+        <w:rPr>
+          <w:rFonts w:ascii="Arial" w:cs="Arial" w:eastAsia="Arial" w:hAnsi="Arial"/>
+          <w:b w:val="1"/>
+          <w:sz w:val="24"/>
+          <w:szCs w:val="24"/>
+          <w:rtl w:val="0"/>
+        </w:rPr>
+        <w:t xml:space="preserve">Backend: </w:t>
+      </w:r>
+      <w:r>
+        <w:rPr>
+          <w:rFonts w:ascii="Arial" w:cs="Arial" w:eastAsia="Arial" w:hAnsi="Arial"/>
+          <w:sz w:val="24"/>
+          <w:szCs w:val="24"/>
+          <w:rtl w:val="0"/>
+        </w:rPr>
+        <w:t xml:space="preserve">Node.js, Express .NET</w:t>
+      </w:r>
+    </w:p>
+    <w:p>
+      <w:pPr>
+        <w:rPr>
+          <w:rFonts w:ascii="Arial" w:cs="Arial" w:eastAsia="Arial" w:hAnsi="Arial"/>
+          <w:sz w:val="24"/>
+          <w:szCs w:val="24"/>
+        </w:rPr>
+      </w:pPr>
+      <w:r>
+        <w:rPr>
+          <w:rFonts w:ascii="Arial" w:cs="Arial" w:eastAsia="Arial" w:hAnsi="Arial"/>
+          <w:b w:val="1"/>
+          <w:sz w:val="24"/>
+          <w:szCs w:val="24"/>
+          <w:rtl w:val="0"/>
+        </w:rPr>
+        <w:t xml:space="preserve">Bases de datos: </w:t>
+      </w:r>
+      <w:r>
+        <w:rPr>
+          <w:rFonts w:ascii="Arial" w:cs="Arial" w:eastAsia="Arial" w:hAnsi="Arial"/>
+          <w:sz w:val="24"/>
+          <w:szCs w:val="24"/>
+          <w:rtl w:val="0"/>
+        </w:rPr>
+        <w:t xml:space="preserve">SQL Server, MySQL</w:t>
+      </w:r>
+    </w:p>
+    <w:p>
+      <w:pPr>
+        <w:rPr>
+          <w:rFonts w:ascii="Arial" w:cs="Arial" w:eastAsia="Arial" w:hAnsi="Arial"/>
+          <w:sz w:val="24"/>
+          <w:szCs w:val="24"/>
+        </w:rPr>
+      </w:pPr>
+      <w:r>
+        <w:rPr>
+          <w:rFonts w:ascii="Arial" w:cs="Arial" w:eastAsia="Arial" w:hAnsi="Arial"/>
+          <w:b w:val="1"/>
+          <w:sz w:val="24"/>
+          <w:szCs w:val="24"/>
+          <w:rtl w:val="0"/>
+        </w:rPr>
+        <w:t xml:space="preserve">Herramientas: </w:t>
+      </w:r>
+      <w:r>
+        <w:rPr>
+          <w:rFonts w:ascii="Arial" w:cs="Arial" w:eastAsia="Arial" w:hAnsi="Arial"/>
+          <w:sz w:val="24"/>
+          <w:szCs w:val="24"/>
+          <w:rtl w:val="0"/>
+        </w:rPr>
+        <w:t xml:space="preserve">Git , GitHub</w:t>
+      </w:r>
+    </w:p>
+    <w:p>
+      <w:pPr>
+        <w:rPr>
+          <w:rFonts w:ascii="Arial" w:cs="Arial" w:eastAsia="Arial" w:hAnsi="Arial"/>
+          <w:b w:val="1"/>
+          <w:sz w:val="36"/>
+          <w:szCs w:val="36"/>
+        </w:rPr>
+      </w:pPr>
+      <w:r>
+        <w:rPr>
+          <w:rFonts w:ascii="Arial" w:cs="Arial" w:eastAsia="Arial" w:hAnsi="Arial"/>
+          <w:b w:val="1"/>
+          <w:sz w:val="36"/>
+          <w:szCs w:val="36"/>
+          <w:rtl w:val="0"/>
+        </w:rPr>
+        <w:t xml:space="preserve">Experiencia Profesional</w:t>
+      </w:r>
+    </w:p>
+    <w:p>
+      <w:pPr>
+        <w:rPr>
+          <w:rFonts w:ascii="Arial" w:cs="Arial" w:eastAsia="Arial" w:hAnsi="Arial"/>
+          <w:b w:val="1"/>
+          <w:sz w:val="24"/>
+          <w:szCs w:val="24"/>
+        </w:rPr>
+      </w:pPr>
+      <w:r>
+        <w:rPr>
+          <w:rFonts w:ascii="Arial" w:cs="Arial" w:eastAsia="Arial" w:hAnsi="Arial"/>
+          <w:b w:val="1"/>
+          <w:sz w:val="24"/>
+          <w:szCs w:val="24"/>
+          <w:rtl w:val="0"/>
+        </w:rPr>
+        <w:t xml:space="preserve">Holy Madre</w:t>
+      </w:r>
+    </w:p>
+    <w:p>
+      <w:pPr>
+        <w:rPr>
+          <w:rFonts w:ascii="Arial" w:cs="Arial" w:eastAsia="Arial" w:hAnsi="Arial"/>
+          <w:i w:val="1"/>
+          <w:sz w:val="24"/>
+          <w:szCs w:val="24"/>
+        </w:rPr>
+      </w:pPr>
+      <w:r>
+        <w:rPr>
+          <w:rFonts w:ascii="Arial" w:cs="Arial" w:eastAsia="Arial" w:hAnsi="Arial"/>
+          <w:i w:val="1"/>
+          <w:sz w:val="24"/>
+          <w:szCs w:val="24"/>
+          <w:rtl w:val="0"/>
+        </w:rPr>
+        <w:t xml:space="preserve">Desarrollador Freelance</w:t>
+      </w:r>
+    </w:p>
+    <w:p>
+      <w:pPr>
+        <w:rPr>
+          <w:rFonts w:ascii="Arial" w:cs="Arial" w:eastAsia="Arial" w:hAnsi="Arial"/>
+          <w:sz w:val="24"/>
+          <w:szCs w:val="24"/>
+        </w:rPr>
+      </w:pPr>
+      <w:r>
+        <w:rPr>
+          <w:rFonts w:ascii="Arial" w:cs="Arial" w:eastAsia="Arial" w:hAnsi="Arial"/>
+          <w:sz w:val="24"/>
+          <w:szCs w:val="24"/>
+          <w:rtl w:val="0"/>
+        </w:rPr>
+        <w:t xml:space="preserve">Barcelona, España | Junio 2023 – Julio 2023</w:t>
       </w:r>
     </w:p>
     <w:p>
@@ -551,24 +522,11 @@
       <w:r>
         <w:rPr>
           <w:rFonts w:ascii="Arial" w:cs="Arial" w:eastAsia="Arial" w:hAnsi="Arial"/>
-          <w:b w:val="0"/>
-          <w:i w:val="0"/>
-          <w:smallCaps w:val="0"/>
-          <w:strike w:val="0"/>
-          <w:color w:val="000000"/>
-          <w:sz w:val="24"/>
-          <w:szCs w:val="24"/>
-          <w:u w:val="none"/>
-          <w:shd w:fill="auto" w:val="clear"/>
-          <w:vertAlign w:val="baseline"/>
-          <w:rtl w:val="0"/>
-        </w:rPr>
-        <w:t xml:space="preserve">Como ayudante de cátedra en la Universidad Tecnológica Nacional, específicamente en la Tecnicatura en Programación y en la materia Programación 1, tengo el privilegio de desempeñar un papel fundamental en la formación de futuros desarrolladores de software. Mi principal responsabilidad es guiar y apoyar a los estudiantes en su proceso de aprendizaje de lógica de programación, centrándome en el lenguaje C++.</w:t>
-      </w:r>
-      <w:r>
-        <w:rPr>
-          <w:rtl w:val="0"/>
-        </w:rPr>
+          <w:sz w:val="24"/>
+          <w:szCs w:val="24"/>
+          <w:rtl w:val="0"/>
+        </w:rPr>
+        <w:t xml:space="preserve">Diseñé y desarrollé la presencia en línea de la heladería "Holy Madre" utilizando HTML, CSS, Bootstrap, JavaScript y Git.</w:t>
       </w:r>
     </w:p>
     <w:p>
@@ -608,6 +566,35 @@
       <w:r>
         <w:rPr>
           <w:rFonts w:ascii="Arial" w:cs="Arial" w:eastAsia="Arial" w:hAnsi="Arial"/>
+          <w:sz w:val="24"/>
+          <w:szCs w:val="24"/>
+          <w:rtl w:val="0"/>
+        </w:rPr>
+        <w:t xml:space="preserve">Creé una página web dinámica y funcional que destacaba los sabores artesanales ofrecidos.</w:t>
+      </w:r>
+    </w:p>
+    <w:p>
+      <w:pPr>
+        <w:keepNext w:val="0"/>
+        <w:keepLines w:val="0"/>
+        <w:pageBreakBefore w:val="0"/>
+        <w:widowControl w:val="1"/>
+        <w:numPr>
+          <w:ilvl w:val="0"/>
+          <w:numId w:val="4"/>
+        </w:numPr>
+        <w:pBdr>
+          <w:top w:space="0" w:sz="0" w:val="nil"/>
+          <w:left w:space="0" w:sz="0" w:val="nil"/>
+          <w:bottom w:space="0" w:sz="0" w:val="nil"/>
+          <w:right w:space="0" w:sz="0" w:val="nil"/>
+          <w:between w:space="0" w:sz="0" w:val="nil"/>
+        </w:pBdr>
+        <w:shd w:fill="auto" w:val="clear"/>
+        <w:spacing w:after="0" w:before="0" w:line="259" w:lineRule="auto"/>
+        <w:ind w:left="720" w:right="0" w:hanging="360"/>
+        <w:jc w:val="left"/>
+        <w:rPr>
           <w:b w:val="0"/>
           <w:i w:val="0"/>
           <w:smallCaps w:val="0"/>
@@ -618,9 +605,90 @@
           <w:u w:val="none"/>
           <w:shd w:fill="auto" w:val="clear"/>
           <w:vertAlign w:val="baseline"/>
-          <w:rtl w:val="0"/>
-        </w:rPr>
-        <w:t xml:space="preserve">En esta posición, colaboro estrechamente con el profesorado para brindar una experiencia educativa enriquecedora. Imparto clases, clarifico conceptos complejos, y resuelvo dudas, proporcionando a los estudiantes el apoyo necesario para alcanzar sus objetivos académicos. Además, me encargo de corregir exámenes parciales y evaluar el progreso de los estudiantes, garantizando un estándar de calidad académica.</w:t>
+        </w:rPr>
+      </w:pPr>
+      <w:r>
+        <w:rPr>
+          <w:rFonts w:ascii="Arial" w:cs="Arial" w:eastAsia="Arial" w:hAnsi="Arial"/>
+          <w:sz w:val="24"/>
+          <w:szCs w:val="24"/>
+          <w:rtl w:val="0"/>
+        </w:rPr>
+        <w:t xml:space="preserve">Implementé una página de contacto para facilitar la comunicación con los clientes.</w:t>
+      </w:r>
+      <w:r>
+        <w:rPr>
+          <w:rFonts w:ascii="Arial" w:cs="Arial" w:eastAsia="Arial" w:hAnsi="Arial"/>
+          <w:b w:val="0"/>
+          <w:i w:val="0"/>
+          <w:smallCaps w:val="0"/>
+          <w:strike w:val="0"/>
+          <w:color w:val="000000"/>
+          <w:sz w:val="24"/>
+          <w:szCs w:val="24"/>
+          <w:u w:val="none"/>
+          <w:shd w:fill="auto" w:val="clear"/>
+          <w:vertAlign w:val="baseline"/>
+          <w:rtl w:val="0"/>
+        </w:rPr>
+        <w:t xml:space="preserve">.</w:t>
+      </w:r>
+      <w:r>
+        <w:rPr>
+          <w:rtl w:val="0"/>
+        </w:rPr>
+      </w:r>
+    </w:p>
+    <w:p>
+      <w:pPr>
+        <w:keepNext w:val="0"/>
+        <w:keepLines w:val="0"/>
+        <w:pageBreakBefore w:val="0"/>
+        <w:widowControl w:val="1"/>
+        <w:numPr>
+          <w:ilvl w:val="0"/>
+          <w:numId w:val="4"/>
+        </w:numPr>
+        <w:pBdr>
+          <w:top w:space="0" w:sz="0" w:val="nil"/>
+          <w:left w:space="0" w:sz="0" w:val="nil"/>
+          <w:bottom w:space="0" w:sz="0" w:val="nil"/>
+          <w:right w:space="0" w:sz="0" w:val="nil"/>
+          <w:between w:space="0" w:sz="0" w:val="nil"/>
+        </w:pBdr>
+        <w:shd w:fill="auto" w:val="clear"/>
+        <w:spacing w:after="160" w:before="0" w:line="259" w:lineRule="auto"/>
+        <w:ind w:left="720" w:right="0" w:hanging="360"/>
+        <w:jc w:val="left"/>
+        <w:rPr>
+          <w:b w:val="0"/>
+          <w:i w:val="0"/>
+          <w:smallCaps w:val="0"/>
+          <w:strike w:val="0"/>
+          <w:color w:val="000000"/>
+          <w:sz w:val="24"/>
+          <w:szCs w:val="24"/>
+          <w:u w:val="none"/>
+          <w:shd w:fill="auto" w:val="clear"/>
+          <w:vertAlign w:val="baseline"/>
+        </w:rPr>
+      </w:pPr>
+      <w:r>
+        <w:rPr>
+          <w:rFonts w:ascii="Arial" w:cs="Arial" w:eastAsia="Arial" w:hAnsi="Arial"/>
+          <w:b w:val="0"/>
+          <w:i w:val="0"/>
+          <w:smallCaps w:val="0"/>
+          <w:strike w:val="0"/>
+          <w:color w:val="000000"/>
+          <w:sz w:val="24"/>
+          <w:szCs w:val="24"/>
+          <w:u w:val="none"/>
+          <w:shd w:fill="auto" w:val="clear"/>
+          <w:vertAlign w:val="baseline"/>
+          <w:rtl w:val="0"/>
+        </w:rPr>
+        <w:t xml:space="preserve">Este proyecto, realizado en modalidad freelance, me permitió fusionar mi pasión por el diseño web con la oportunidad de contribuir al crecimiento de un negocio local.</w:t>
       </w:r>
       <w:r>
         <w:rPr>
@@ -642,65 +710,25 @@
           <w:between w:space="0" w:sz="0" w:val="nil"/>
         </w:pBdr>
         <w:shd w:fill="auto" w:val="clear"/>
-        <w:spacing w:after="160" w:before="0" w:line="259" w:lineRule="auto"/>
-        <w:ind w:left="720" w:right="0" w:firstLine="0"/>
+        <w:spacing w:after="0" w:before="0" w:line="259" w:lineRule="auto"/>
+        <w:ind w:left="0" w:right="0" w:firstLine="0"/>
         <w:jc w:val="left"/>
         <w:rPr>
           <w:rFonts w:ascii="Arial" w:cs="Arial" w:eastAsia="Arial" w:hAnsi="Arial"/>
-          <w:b w:val="0"/>
-          <w:i w:val="0"/>
-          <w:smallCaps w:val="0"/>
-          <w:strike w:val="0"/>
-          <w:color w:val="000000"/>
-          <w:sz w:val="24"/>
-          <w:szCs w:val="24"/>
-          <w:u w:val="none"/>
-          <w:shd w:fill="auto" w:val="clear"/>
-          <w:vertAlign w:val="baseline"/>
-        </w:rPr>
-      </w:pPr>
-      <w:r>
-        <w:rPr>
-          <w:rtl w:val="0"/>
-        </w:rPr>
-      </w:r>
-    </w:p>
-    <w:p>
-      <w:pPr>
-        <w:rPr>
-          <w:rFonts w:ascii="Arial" w:cs="Arial" w:eastAsia="Arial" w:hAnsi="Arial"/>
-          <w:b w:val="1"/>
-          <w:sz w:val="24"/>
-          <w:szCs w:val="24"/>
-        </w:rPr>
-      </w:pPr>
-      <w:r>
-        <w:rPr>
-          <w:rFonts w:ascii="Arial" w:cs="Arial" w:eastAsia="Arial" w:hAnsi="Arial"/>
-          <w:b w:val="1"/>
-          <w:sz w:val="24"/>
-          <w:szCs w:val="24"/>
-          <w:rtl w:val="0"/>
-        </w:rPr>
-        <w:t xml:space="preserve">Profesor particular de programación | marzo 2023 – Actualmente.</w:t>
-      </w:r>
-    </w:p>
-    <w:p>
-      <w:pPr>
-        <w:rPr>
-          <w:rFonts w:ascii="Arial" w:cs="Arial" w:eastAsia="Arial" w:hAnsi="Arial"/>
-          <w:sz w:val="24"/>
-          <w:szCs w:val="24"/>
-        </w:rPr>
-      </w:pPr>
-      <w:r>
-        <w:rPr>
-          <w:rFonts w:ascii="Arial" w:cs="Arial" w:eastAsia="Arial" w:hAnsi="Arial"/>
-          <w:sz w:val="24"/>
-          <w:szCs w:val="24"/>
-          <w:rtl w:val="0"/>
-        </w:rPr>
-        <w:t xml:space="preserve">Tigre, Buenos Aires , Argentina.</w:t>
+          <w:b w:val="1"/>
+          <w:sz w:val="24"/>
+          <w:szCs w:val="24"/>
+        </w:rPr>
+      </w:pPr>
+      <w:r>
+        <w:rPr>
+          <w:rFonts w:ascii="Arial" w:cs="Arial" w:eastAsia="Arial" w:hAnsi="Arial"/>
+          <w:b w:val="1"/>
+          <w:sz w:val="24"/>
+          <w:szCs w:val="24"/>
+          <w:rtl w:val="0"/>
+        </w:rPr>
+        <w:t xml:space="preserve">Universidad Tecnológica Nacional (UTN)</w:t>
       </w:r>
     </w:p>
     <w:p>
@@ -709,101 +737,6 @@
         <w:keepLines w:val="0"/>
         <w:pageBreakBefore w:val="0"/>
         <w:widowControl w:val="1"/>
-        <w:numPr>
-          <w:ilvl w:val="0"/>
-          <w:numId w:val="1"/>
-        </w:numPr>
-        <w:pBdr>
-          <w:top w:space="0" w:sz="0" w:val="nil"/>
-          <w:left w:space="0" w:sz="0" w:val="nil"/>
-          <w:bottom w:space="0" w:sz="0" w:val="nil"/>
-          <w:right w:space="0" w:sz="0" w:val="nil"/>
-          <w:between w:space="0" w:sz="0" w:val="nil"/>
-        </w:pBdr>
-        <w:shd w:fill="auto" w:val="clear"/>
-        <w:spacing w:after="160" w:before="0" w:line="259" w:lineRule="auto"/>
-        <w:ind w:left="720" w:right="0" w:hanging="360"/>
-        <w:jc w:val="left"/>
-        <w:rPr>
-          <w:b w:val="0"/>
-          <w:i w:val="0"/>
-          <w:smallCaps w:val="0"/>
-          <w:strike w:val="0"/>
-          <w:color w:val="000000"/>
-          <w:sz w:val="24"/>
-          <w:szCs w:val="24"/>
-          <w:u w:val="none"/>
-          <w:shd w:fill="auto" w:val="clear"/>
-          <w:vertAlign w:val="baseline"/>
-        </w:rPr>
-      </w:pPr>
-      <w:r>
-        <w:rPr>
-          <w:rFonts w:ascii="Arial" w:cs="Arial" w:eastAsia="Arial" w:hAnsi="Arial"/>
-          <w:b w:val="0"/>
-          <w:i w:val="0"/>
-          <w:smallCaps w:val="0"/>
-          <w:strike w:val="0"/>
-          <w:color w:val="000000"/>
-          <w:sz w:val="24"/>
-          <w:szCs w:val="24"/>
-          <w:u w:val="none"/>
-          <w:shd w:fill="auto" w:val="clear"/>
-          <w:vertAlign w:val="baseline"/>
-          <w:rtl w:val="0"/>
-        </w:rPr>
-        <w:t xml:space="preserve">Como profesor particular de programación, mi enfoque es brindar una educación completa y personalizada en lógica de programación y diversos lenguajes informáticos. Desde C++ y C# hasta SQL Server, utilizo ejercicios prácticos y completos para desarrollar habilidades sólidas en mis alumnos. Además, imparto cursos grupales que cubren desde la introducción al desarrollo web hasta un nivel avanzado en React JS. Mi compromiso es preparar a mis estudiantes para enfrentar desafíos reales en el campo de la programación con confianza y habilidad, fomentando no solo el dominio técnico, sino también la creatividad y la resolución de problemas.</w:t>
-      </w:r>
-      <w:r>
-        <w:rPr>
-          <w:rtl w:val="0"/>
-        </w:rPr>
-      </w:r>
-    </w:p>
-    <w:p>
-      <w:pPr>
-        <w:rPr>
-          <w:rFonts w:ascii="Arial" w:cs="Arial" w:eastAsia="Arial" w:hAnsi="Arial"/>
-          <w:sz w:val="24"/>
-          <w:szCs w:val="24"/>
-        </w:rPr>
-      </w:pPr>
-      <w:r>
-        <w:rPr>
-          <w:rtl w:val="0"/>
-        </w:rPr>
-      </w:r>
-    </w:p>
-    <w:p>
-      <w:pPr>
-        <w:rPr>
-          <w:rFonts w:ascii="Arial" w:cs="Arial" w:eastAsia="Arial" w:hAnsi="Arial"/>
-          <w:b w:val="1"/>
-          <w:sz w:val="32"/>
-          <w:szCs w:val="32"/>
-        </w:rPr>
-      </w:pPr>
-      <w:r>
-        <w:rPr>
-          <w:rFonts w:ascii="Arial" w:cs="Arial" w:eastAsia="Arial" w:hAnsi="Arial"/>
-          <w:b w:val="1"/>
-          <w:sz w:val="32"/>
-          <w:szCs w:val="32"/>
-          <w:rtl w:val="0"/>
-        </w:rPr>
-        <w:t xml:space="preserve">Formación académica</w:t>
-      </w:r>
-    </w:p>
-    <w:p>
-      <w:pPr>
-        <w:keepNext w:val="0"/>
-        <w:keepLines w:val="0"/>
-        <w:pageBreakBefore w:val="0"/>
-        <w:widowControl w:val="1"/>
-        <w:numPr>
-          <w:ilvl w:val="0"/>
-          <w:numId w:val="1"/>
-        </w:numPr>
         <w:pBdr>
           <w:top w:space="0" w:sz="0" w:val="nil"/>
           <w:left w:space="0" w:sz="0" w:val="nil"/>
@@ -813,60 +746,24 @@
         </w:pBdr>
         <w:shd w:fill="auto" w:val="clear"/>
         <w:spacing w:after="0" w:before="0" w:line="259" w:lineRule="auto"/>
-        <w:ind w:left="720" w:right="0" w:hanging="360"/>
+        <w:ind w:left="0" w:right="0" w:firstLine="0"/>
         <w:jc w:val="left"/>
         <w:rPr>
-          <w:b w:val="0"/>
-          <w:i w:val="0"/>
-          <w:smallCaps w:val="0"/>
-          <w:strike w:val="0"/>
-          <w:color w:val="000000"/>
-          <w:sz w:val="24"/>
-          <w:szCs w:val="24"/>
-          <w:u w:val="none"/>
-          <w:shd w:fill="auto" w:val="clear"/>
-          <w:vertAlign w:val="baseline"/>
-        </w:rPr>
-      </w:pPr>
-      <w:r>
-        <w:rPr>
-          <w:rFonts w:ascii="Arial" w:cs="Arial" w:eastAsia="Arial" w:hAnsi="Arial"/>
-          <w:b w:val="1"/>
-          <w:i w:val="0"/>
-          <w:smallCaps w:val="0"/>
-          <w:strike w:val="0"/>
-          <w:color w:val="000000"/>
-          <w:sz w:val="24"/>
-          <w:szCs w:val="24"/>
-          <w:u w:val="none"/>
-          <w:shd w:fill="auto" w:val="clear"/>
-          <w:vertAlign w:val="baseline"/>
-          <w:rtl w:val="0"/>
-        </w:rPr>
-        <w:t xml:space="preserve">ESCUELA SECUNDARIA TÉCNICA N°5 - Raúl Scalabrini Ortiz</w:t>
-        <w:br w:type="textWrapping"/>
-      </w:r>
-      <w:r>
-        <w:rPr>
-          <w:rFonts w:ascii="Arial" w:cs="Arial" w:eastAsia="Arial" w:hAnsi="Arial"/>
-          <w:b w:val="0"/>
-          <w:i w:val="0"/>
-          <w:smallCaps w:val="0"/>
-          <w:strike w:val="0"/>
-          <w:color w:val="000000"/>
-          <w:sz w:val="24"/>
-          <w:szCs w:val="24"/>
-          <w:u w:val="none"/>
-          <w:shd w:fill="auto" w:val="clear"/>
-          <w:vertAlign w:val="baseline"/>
-          <w:rtl w:val="0"/>
-        </w:rPr>
-        <w:t xml:space="preserve">2016 – 2018</w:t>
-      </w:r>
-      <w:r>
-        <w:rPr>
-          <w:rtl w:val="0"/>
-        </w:rPr>
+          <w:rFonts w:ascii="Arial" w:cs="Arial" w:eastAsia="Arial" w:hAnsi="Arial"/>
+          <w:i w:val="1"/>
+          <w:sz w:val="24"/>
+          <w:szCs w:val="24"/>
+        </w:rPr>
+      </w:pPr>
+      <w:r>
+        <w:rPr>
+          <w:rFonts w:ascii="Arial" w:cs="Arial" w:eastAsia="Arial" w:hAnsi="Arial"/>
+          <w:i w:val="1"/>
+          <w:sz w:val="24"/>
+          <w:szCs w:val="24"/>
+          <w:rtl w:val="0"/>
+        </w:rPr>
+        <w:t xml:space="preserve">Ayudante de Cátedra</w:t>
       </w:r>
     </w:p>
     <w:p>
@@ -875,10 +772,6 @@
         <w:keepLines w:val="0"/>
         <w:pageBreakBefore w:val="0"/>
         <w:widowControl w:val="1"/>
-        <w:numPr>
-          <w:ilvl w:val="0"/>
-          <w:numId w:val="1"/>
-        </w:numPr>
         <w:pBdr>
           <w:top w:space="0" w:sz="0" w:val="nil"/>
           <w:left w:space="0" w:sz="0" w:val="nil"/>
@@ -888,60 +781,22 @@
         </w:pBdr>
         <w:shd w:fill="auto" w:val="clear"/>
         <w:spacing w:after="0" w:before="0" w:line="259" w:lineRule="auto"/>
-        <w:ind w:left="720" w:right="0" w:hanging="360"/>
+        <w:ind w:left="0" w:right="0" w:firstLine="0"/>
         <w:jc w:val="left"/>
         <w:rPr>
-          <w:b w:val="0"/>
-          <w:i w:val="0"/>
-          <w:smallCaps w:val="0"/>
-          <w:strike w:val="0"/>
-          <w:color w:val="000000"/>
-          <w:sz w:val="24"/>
-          <w:szCs w:val="24"/>
-          <w:u w:val="none"/>
-          <w:shd w:fill="auto" w:val="clear"/>
-          <w:vertAlign w:val="baseline"/>
-        </w:rPr>
-      </w:pPr>
-      <w:r>
-        <w:rPr>
-          <w:rFonts w:ascii="Arial" w:cs="Arial" w:eastAsia="Arial" w:hAnsi="Arial"/>
-          <w:b w:val="1"/>
-          <w:i w:val="0"/>
-          <w:smallCaps w:val="0"/>
-          <w:strike w:val="0"/>
-          <w:color w:val="000000"/>
-          <w:sz w:val="24"/>
-          <w:szCs w:val="24"/>
-          <w:u w:val="none"/>
-          <w:shd w:fill="auto" w:val="clear"/>
-          <w:vertAlign w:val="baseline"/>
-          <w:rtl w:val="0"/>
-        </w:rPr>
-        <w:t xml:space="preserve">ESCUELA SECUNDARIA N°8 (Bachiller en Ciencias Naturales)</w:t>
-        <w:br w:type="textWrapping"/>
-      </w:r>
-      <w:r>
-        <w:rPr>
-          <w:rFonts w:ascii="Arial" w:cs="Arial" w:eastAsia="Arial" w:hAnsi="Arial"/>
-          <w:b w:val="0"/>
-          <w:i w:val="0"/>
-          <w:smallCaps w:val="0"/>
-          <w:strike w:val="0"/>
-          <w:color w:val="000000"/>
-          <w:sz w:val="24"/>
-          <w:szCs w:val="24"/>
-          <w:u w:val="none"/>
-          <w:shd w:fill="auto" w:val="clear"/>
-          <w:vertAlign w:val="baseline"/>
-          <w:rtl w:val="0"/>
-        </w:rPr>
-        <w:t xml:space="preserve">2019 – 2021 (Secundario Completo)</w:t>
-      </w:r>
-      <w:r>
-        <w:rPr>
-          <w:rtl w:val="0"/>
-        </w:rPr>
+          <w:rFonts w:ascii="Arial" w:cs="Arial" w:eastAsia="Arial" w:hAnsi="Arial"/>
+          <w:sz w:val="24"/>
+          <w:szCs w:val="24"/>
+        </w:rPr>
+      </w:pPr>
+      <w:r>
+        <w:rPr>
+          <w:rFonts w:ascii="Arial" w:cs="Arial" w:eastAsia="Arial" w:hAnsi="Arial"/>
+          <w:sz w:val="24"/>
+          <w:szCs w:val="24"/>
+          <w:rtl w:val="0"/>
+        </w:rPr>
+        <w:t xml:space="preserve">Pacheco, Buenos Aires, Argentina | Junio 2023 – Actualmente</w:t>
       </w:r>
     </w:p>
     <w:p>
@@ -950,10 +805,6 @@
         <w:keepLines w:val="0"/>
         <w:pageBreakBefore w:val="0"/>
         <w:widowControl w:val="1"/>
-        <w:numPr>
-          <w:ilvl w:val="0"/>
-          <w:numId w:val="1"/>
-        </w:numPr>
         <w:pBdr>
           <w:top w:space="0" w:sz="0" w:val="nil"/>
           <w:left w:space="0" w:sz="0" w:val="nil"/>
@@ -962,98 +813,19 @@
           <w:between w:space="0" w:sz="0" w:val="nil"/>
         </w:pBdr>
         <w:shd w:fill="auto" w:val="clear"/>
-        <w:spacing w:after="160" w:before="0" w:line="259" w:lineRule="auto"/>
-        <w:ind w:left="720" w:right="0" w:hanging="360"/>
+        <w:spacing w:after="0" w:before="0" w:line="259" w:lineRule="auto"/>
+        <w:ind w:left="0" w:right="0" w:firstLine="0"/>
         <w:jc w:val="left"/>
         <w:rPr>
-          <w:b w:val="0"/>
-          <w:i w:val="0"/>
-          <w:smallCaps w:val="0"/>
-          <w:strike w:val="0"/>
-          <w:color w:val="000000"/>
-          <w:sz w:val="24"/>
-          <w:szCs w:val="24"/>
-          <w:u w:val="none"/>
-          <w:shd w:fill="auto" w:val="clear"/>
-          <w:vertAlign w:val="baseline"/>
-        </w:rPr>
-      </w:pPr>
-      <w:r>
-        <w:rPr>
-          <w:rFonts w:ascii="Arial" w:cs="Arial" w:eastAsia="Arial" w:hAnsi="Arial"/>
-          <w:b w:val="1"/>
-          <w:i w:val="0"/>
-          <w:smallCaps w:val="0"/>
-          <w:strike w:val="0"/>
-          <w:color w:val="000000"/>
-          <w:sz w:val="24"/>
-          <w:szCs w:val="24"/>
-          <w:u w:val="none"/>
-          <w:shd w:fill="auto" w:val="clear"/>
-          <w:vertAlign w:val="baseline"/>
-          <w:rtl w:val="0"/>
-        </w:rPr>
-        <w:t xml:space="preserve">UNIVERSIDAD TECNOLÓGICA NACIONAL | FACULTAD REGIONAL GENERAL PACHECO</w:t>
-        <w:br w:type="textWrapping"/>
-      </w:r>
-      <w:r>
-        <w:rPr>
-          <w:rFonts w:ascii="Arial" w:cs="Arial" w:eastAsia="Arial" w:hAnsi="Arial"/>
-          <w:b w:val="0"/>
-          <w:i w:val="0"/>
-          <w:smallCaps w:val="0"/>
-          <w:strike w:val="0"/>
-          <w:color w:val="000000"/>
-          <w:sz w:val="24"/>
-          <w:szCs w:val="24"/>
-          <w:u w:val="none"/>
-          <w:shd w:fill="auto" w:val="clear"/>
-          <w:vertAlign w:val="baseline"/>
-          <w:rtl w:val="0"/>
-        </w:rPr>
-        <w:t xml:space="preserve">2022 – 2023 | Tecnicatura Universitaria en Programación</w:t>
-        <w:br w:type="textWrapping"/>
-        <w:t xml:space="preserve">(20/20 Materias aprobadas - Graduado)</w:t>
-      </w:r>
-      <w:r>
-        <w:rPr>
-          <w:rtl w:val="0"/>
-        </w:rPr>
-      </w:r>
-    </w:p>
-    <w:p>
-      <w:pPr>
-        <w:rPr>
-          <w:rFonts w:ascii="Arial" w:cs="Arial" w:eastAsia="Arial" w:hAnsi="Arial"/>
-          <w:b w:val="1"/>
-          <w:sz w:val="32"/>
-          <w:szCs w:val="32"/>
-        </w:rPr>
-      </w:pPr>
-      <w:r>
-        <w:rPr>
-          <w:rtl w:val="0"/>
-        </w:rPr>
-      </w:r>
-    </w:p>
-    <w:p>
-      <w:pPr>
-        <w:rPr>
-          <w:rFonts w:ascii="Arial" w:cs="Arial" w:eastAsia="Arial" w:hAnsi="Arial"/>
-          <w:b w:val="1"/>
-          <w:sz w:val="32"/>
-          <w:szCs w:val="32"/>
-        </w:rPr>
-      </w:pPr>
-      <w:r>
-        <w:rPr>
-          <w:rFonts w:ascii="Arial" w:cs="Arial" w:eastAsia="Arial" w:hAnsi="Arial"/>
-          <w:b w:val="1"/>
-          <w:sz w:val="32"/>
-          <w:szCs w:val="32"/>
-          <w:rtl w:val="0"/>
-        </w:rPr>
-        <w:t xml:space="preserve">Formación complementaria</w:t>
+          <w:rFonts w:ascii="Arial" w:cs="Arial" w:eastAsia="Arial" w:hAnsi="Arial"/>
+          <w:sz w:val="24"/>
+          <w:szCs w:val="24"/>
+        </w:rPr>
+      </w:pPr>
+      <w:r>
+        <w:rPr>
+          <w:rtl w:val="0"/>
+        </w:rPr>
       </w:r>
     </w:p>
     <w:p>
@@ -1074,43 +846,24 @@
           <w:between w:space="0" w:sz="0" w:val="nil"/>
         </w:pBdr>
         <w:shd w:fill="auto" w:val="clear"/>
-        <w:spacing w:after="0" w:before="0" w:line="259" w:lineRule="auto"/>
+        <w:spacing w:after="0" w:afterAutospacing="0" w:before="0" w:line="259" w:lineRule="auto"/>
         <w:ind w:left="720" w:right="0" w:hanging="360"/>
         <w:jc w:val="left"/>
         <w:rPr>
-          <w:b w:val="0"/>
-          <w:i w:val="0"/>
-          <w:smallCaps w:val="0"/>
-          <w:strike w:val="0"/>
-          <w:color w:val="000000"/>
+          <w:rFonts w:ascii="Arial" w:cs="Arial" w:eastAsia="Arial" w:hAnsi="Arial"/>
           <w:sz w:val="24"/>
           <w:szCs w:val="24"/>
           <w:u w:val="none"/>
-          <w:shd w:fill="auto" w:val="clear"/>
-          <w:vertAlign w:val="baseline"/>
-        </w:rPr>
-      </w:pPr>
-      <w:r>
-        <w:rPr>
-          <w:rFonts w:ascii="Arial" w:cs="Arial" w:eastAsia="Arial" w:hAnsi="Arial"/>
-          <w:b w:val="0"/>
-          <w:i w:val="0"/>
-          <w:smallCaps w:val="0"/>
-          <w:strike w:val="0"/>
-          <w:color w:val="000000"/>
-          <w:sz w:val="24"/>
-          <w:szCs w:val="24"/>
-          <w:u w:val="none"/>
-          <w:shd w:fill="auto" w:val="clear"/>
-          <w:vertAlign w:val="baseline"/>
-          <w:rtl w:val="0"/>
-        </w:rPr>
-        <w:t xml:space="preserve">Desarrollo Web – Curso de Argentina programa 4.0 – abril 2023.</w:t>
-      </w:r>
-      <w:r>
-        <w:rPr>
-          <w:rtl w:val="0"/>
-        </w:rPr>
+        </w:rPr>
+      </w:pPr>
+      <w:r>
+        <w:rPr>
+          <w:rFonts w:ascii="Arial" w:cs="Arial" w:eastAsia="Arial" w:hAnsi="Arial"/>
+          <w:sz w:val="24"/>
+          <w:szCs w:val="24"/>
+          <w:rtl w:val="0"/>
+        </w:rPr>
+        <w:t xml:space="preserve">Guié y apoyé a los estudiantes en la materia Programación 1, centrándome en el lenguaje C++.</w:t>
       </w:r>
     </w:p>
     <w:p>
@@ -1131,43 +884,24 @@
           <w:between w:space="0" w:sz="0" w:val="nil"/>
         </w:pBdr>
         <w:shd w:fill="auto" w:val="clear"/>
-        <w:spacing w:after="0" w:before="0" w:line="259" w:lineRule="auto"/>
+        <w:spacing w:after="0" w:afterAutospacing="0" w:before="0" w:line="259" w:lineRule="auto"/>
         <w:ind w:left="720" w:right="0" w:hanging="360"/>
         <w:jc w:val="left"/>
         <w:rPr>
-          <w:b w:val="0"/>
-          <w:i w:val="0"/>
-          <w:smallCaps w:val="0"/>
-          <w:strike w:val="0"/>
-          <w:color w:val="000000"/>
+          <w:rFonts w:ascii="Arial" w:cs="Arial" w:eastAsia="Arial" w:hAnsi="Arial"/>
           <w:sz w:val="24"/>
           <w:szCs w:val="24"/>
           <w:u w:val="none"/>
-          <w:shd w:fill="auto" w:val="clear"/>
-          <w:vertAlign w:val="baseline"/>
-        </w:rPr>
-      </w:pPr>
-      <w:r>
-        <w:rPr>
-          <w:rFonts w:ascii="Arial" w:cs="Arial" w:eastAsia="Arial" w:hAnsi="Arial"/>
-          <w:b w:val="0"/>
-          <w:i w:val="0"/>
-          <w:smallCaps w:val="0"/>
-          <w:strike w:val="0"/>
-          <w:color w:val="000000"/>
-          <w:sz w:val="24"/>
-          <w:szCs w:val="24"/>
-          <w:u w:val="none"/>
-          <w:shd w:fill="auto" w:val="clear"/>
-          <w:vertAlign w:val="baseline"/>
-          <w:rtl w:val="0"/>
-        </w:rPr>
-        <w:t xml:space="preserve">React Js – Curso de Argentina programa 4.0 – noviembre 2023.</w:t>
-      </w:r>
-      <w:r>
-        <w:rPr>
-          <w:rtl w:val="0"/>
-        </w:rPr>
+        </w:rPr>
+      </w:pPr>
+      <w:r>
+        <w:rPr>
+          <w:rFonts w:ascii="Arial" w:cs="Arial" w:eastAsia="Arial" w:hAnsi="Arial"/>
+          <w:sz w:val="24"/>
+          <w:szCs w:val="24"/>
+          <w:rtl w:val="0"/>
+        </w:rPr>
+        <w:t xml:space="preserve">Colaboré estrechamente con el profesorado para brindar una experiencia educativa enriquecedora.</w:t>
       </w:r>
     </w:p>
     <w:p>
@@ -1192,49 +926,387 @@
         <w:ind w:left="720" w:right="0" w:hanging="360"/>
         <w:jc w:val="left"/>
         <w:rPr>
-          <w:b w:val="0"/>
-          <w:i w:val="0"/>
-          <w:smallCaps w:val="0"/>
-          <w:strike w:val="0"/>
-          <w:color w:val="000000"/>
+          <w:rFonts w:ascii="Arial" w:cs="Arial" w:eastAsia="Arial" w:hAnsi="Arial"/>
           <w:sz w:val="24"/>
           <w:szCs w:val="24"/>
           <w:u w:val="none"/>
-          <w:shd w:fill="auto" w:val="clear"/>
-          <w:vertAlign w:val="baseline"/>
-        </w:rPr>
-      </w:pPr>
-      <w:r>
-        <w:rPr>
-          <w:rFonts w:ascii="Arial" w:cs="Arial" w:eastAsia="Arial" w:hAnsi="Arial"/>
-          <w:b w:val="0"/>
-          <w:i w:val="0"/>
-          <w:smallCaps w:val="0"/>
-          <w:strike w:val="0"/>
-          <w:color w:val="000000"/>
+        </w:rPr>
+      </w:pPr>
+      <w:r>
+        <w:rPr>
+          <w:rFonts w:ascii="Arial" w:cs="Arial" w:eastAsia="Arial" w:hAnsi="Arial"/>
+          <w:sz w:val="24"/>
+          <w:szCs w:val="24"/>
+          <w:rtl w:val="0"/>
+        </w:rPr>
+        <w:t xml:space="preserve">Impartí clases, clarifiqué conceptos complejos, y resolví dudas, además de corregir exámenes parciales</w:t>
+      </w:r>
+      <w:r>
+        <w:rPr>
+          <w:rtl w:val="0"/>
+        </w:rPr>
+      </w:r>
+    </w:p>
+    <w:p>
+      <w:pPr>
+        <w:rPr>
+          <w:rFonts w:ascii="Arial" w:cs="Arial" w:eastAsia="Arial" w:hAnsi="Arial"/>
+          <w:b w:val="1"/>
+          <w:sz w:val="24"/>
+          <w:szCs w:val="24"/>
+        </w:rPr>
+      </w:pPr>
+      <w:r>
+        <w:rPr>
+          <w:rFonts w:ascii="Arial" w:cs="Arial" w:eastAsia="Arial" w:hAnsi="Arial"/>
+          <w:b w:val="1"/>
+          <w:sz w:val="24"/>
+          <w:szCs w:val="24"/>
+          <w:rtl w:val="0"/>
+        </w:rPr>
+        <w:t xml:space="preserve">Profesor Particular de Programación</w:t>
+      </w:r>
+    </w:p>
+    <w:p>
+      <w:pPr>
+        <w:rPr>
+          <w:rFonts w:ascii="Arial" w:cs="Arial" w:eastAsia="Arial" w:hAnsi="Arial"/>
+          <w:sz w:val="24"/>
+          <w:szCs w:val="24"/>
+        </w:rPr>
+      </w:pPr>
+      <w:r>
+        <w:rPr>
+          <w:rFonts w:ascii="Arial" w:cs="Arial" w:eastAsia="Arial" w:hAnsi="Arial"/>
+          <w:sz w:val="24"/>
+          <w:szCs w:val="24"/>
+          <w:rtl w:val="0"/>
+        </w:rPr>
+        <w:t xml:space="preserve">Tigre, Buenos Aires, Argentina | Marzo 2023 – Actualmente</w:t>
+      </w:r>
+    </w:p>
+    <w:p>
+      <w:pPr>
+        <w:numPr>
+          <w:ilvl w:val="0"/>
+          <w:numId w:val="1"/>
+        </w:numPr>
+        <w:ind w:left="720" w:hanging="360"/>
+        <w:rPr>
+          <w:rFonts w:ascii="Arial" w:cs="Arial" w:eastAsia="Arial" w:hAnsi="Arial"/>
           <w:sz w:val="24"/>
           <w:szCs w:val="24"/>
           <w:u w:val="none"/>
-          <w:shd w:fill="auto" w:val="clear"/>
-          <w:vertAlign w:val="baseline"/>
-          <w:rtl w:val="0"/>
-        </w:rPr>
-        <w:t xml:space="preserve">Full Stack Node Js – Curso de codo a codo – Actualmente.</w:t>
-      </w:r>
-      <w:r>
-        <w:rPr>
-          <w:rtl w:val="0"/>
-        </w:rPr>
-      </w:r>
-    </w:p>
-    <w:p>
-      <w:pPr>
-        <w:rPr>
-          <w:rFonts w:ascii="Arial" w:cs="Arial" w:eastAsia="Arial" w:hAnsi="Arial"/>
-          <w:sz w:val="24"/>
-          <w:szCs w:val="24"/>
-        </w:rPr>
-      </w:pPr>
+        </w:rPr>
+      </w:pPr>
+      <w:r>
+        <w:rPr>
+          <w:rFonts w:ascii="Arial" w:cs="Arial" w:eastAsia="Arial" w:hAnsi="Arial"/>
+          <w:sz w:val="24"/>
+          <w:szCs w:val="24"/>
+          <w:rtl w:val="0"/>
+        </w:rPr>
+        <w:t xml:space="preserve">Brindé educación personalizada en lógica de programación y diversos lenguajes como C++, C#, y SQL Server.Impartí cursos grupales de desarrollo web y avanzados en React JS.</w:t>
+      </w:r>
+      <w:r>
+        <w:rPr>
+          <w:rtl w:val="0"/>
+        </w:rPr>
+      </w:r>
+    </w:p>
+    <w:p>
+      <w:pPr>
+        <w:rPr>
+          <w:rFonts w:ascii="Arial" w:cs="Arial" w:eastAsia="Arial" w:hAnsi="Arial"/>
+          <w:b w:val="1"/>
+          <w:sz w:val="36"/>
+          <w:szCs w:val="36"/>
+        </w:rPr>
+      </w:pPr>
+      <w:r>
+        <w:rPr>
+          <w:rFonts w:ascii="Arial" w:cs="Arial" w:eastAsia="Arial" w:hAnsi="Arial"/>
+          <w:b w:val="1"/>
+          <w:sz w:val="36"/>
+          <w:szCs w:val="36"/>
+          <w:rtl w:val="0"/>
+        </w:rPr>
+        <w:t xml:space="preserve">Educación</w:t>
+      </w:r>
+    </w:p>
+    <w:p>
+      <w:pPr>
+        <w:rPr>
+          <w:rFonts w:ascii="Arial" w:cs="Arial" w:eastAsia="Arial" w:hAnsi="Arial"/>
+          <w:b w:val="1"/>
+          <w:sz w:val="24"/>
+          <w:szCs w:val="24"/>
+        </w:rPr>
+      </w:pPr>
+      <w:r>
+        <w:rPr>
+          <w:rFonts w:ascii="Arial" w:cs="Arial" w:eastAsia="Arial" w:hAnsi="Arial"/>
+          <w:b w:val="1"/>
+          <w:sz w:val="24"/>
+          <w:szCs w:val="24"/>
+          <w:rtl w:val="0"/>
+        </w:rPr>
+        <w:t xml:space="preserve">Universidad Tecnológica Nacional (UTN)</w:t>
+      </w:r>
+    </w:p>
+    <w:p>
+      <w:pPr>
+        <w:rPr>
+          <w:rFonts w:ascii="Arial" w:cs="Arial" w:eastAsia="Arial" w:hAnsi="Arial"/>
+          <w:sz w:val="24"/>
+          <w:szCs w:val="24"/>
+        </w:rPr>
+      </w:pPr>
+      <w:r>
+        <w:rPr>
+          <w:rFonts w:ascii="Arial" w:cs="Arial" w:eastAsia="Arial" w:hAnsi="Arial"/>
+          <w:sz w:val="24"/>
+          <w:szCs w:val="24"/>
+          <w:rtl w:val="0"/>
+        </w:rPr>
+        <w:t xml:space="preserve">Tecnicatura Universitaria en Programación</w:t>
+      </w:r>
+    </w:p>
+    <w:p>
+      <w:pPr>
+        <w:rPr>
+          <w:rFonts w:ascii="Arial" w:cs="Arial" w:eastAsia="Arial" w:hAnsi="Arial"/>
+          <w:sz w:val="24"/>
+          <w:szCs w:val="24"/>
+        </w:rPr>
+      </w:pPr>
+      <w:r>
+        <w:rPr>
+          <w:rFonts w:ascii="Arial" w:cs="Arial" w:eastAsia="Arial" w:hAnsi="Arial"/>
+          <w:sz w:val="24"/>
+          <w:szCs w:val="24"/>
+          <w:rtl w:val="0"/>
+        </w:rPr>
+        <w:t xml:space="preserve">2022 – 2023 | Graduado (20/20 Materias aprobadas)</w:t>
+      </w:r>
+    </w:p>
+    <w:p>
+      <w:pPr>
+        <w:rPr>
+          <w:rFonts w:ascii="Arial" w:cs="Arial" w:eastAsia="Arial" w:hAnsi="Arial"/>
+          <w:b w:val="1"/>
+          <w:sz w:val="24"/>
+          <w:szCs w:val="24"/>
+        </w:rPr>
+      </w:pPr>
+      <w:r>
+        <w:rPr>
+          <w:rFonts w:ascii="Arial" w:cs="Arial" w:eastAsia="Arial" w:hAnsi="Arial"/>
+          <w:b w:val="1"/>
+          <w:sz w:val="24"/>
+          <w:szCs w:val="24"/>
+          <w:rtl w:val="0"/>
+        </w:rPr>
+        <w:t xml:space="preserve">Escuela Secundaria N°8</w:t>
+      </w:r>
+    </w:p>
+    <w:p>
+      <w:pPr>
+        <w:rPr>
+          <w:rFonts w:ascii="Arial" w:cs="Arial" w:eastAsia="Arial" w:hAnsi="Arial"/>
+          <w:sz w:val="24"/>
+          <w:szCs w:val="24"/>
+        </w:rPr>
+      </w:pPr>
+      <w:r>
+        <w:rPr>
+          <w:rFonts w:ascii="Arial" w:cs="Arial" w:eastAsia="Arial" w:hAnsi="Arial"/>
+          <w:sz w:val="24"/>
+          <w:szCs w:val="24"/>
+          <w:rtl w:val="0"/>
+        </w:rPr>
+        <w:t xml:space="preserve">Bachiller en Ciencias Naturales </w:t>
+      </w:r>
+    </w:p>
+    <w:p>
+      <w:pPr>
+        <w:rPr>
+          <w:rFonts w:ascii="Arial" w:cs="Arial" w:eastAsia="Arial" w:hAnsi="Arial"/>
+          <w:sz w:val="24"/>
+          <w:szCs w:val="24"/>
+        </w:rPr>
+      </w:pPr>
+      <w:r>
+        <w:rPr>
+          <w:rFonts w:ascii="Arial" w:cs="Arial" w:eastAsia="Arial" w:hAnsi="Arial"/>
+          <w:sz w:val="24"/>
+          <w:szCs w:val="24"/>
+          <w:rtl w:val="0"/>
+        </w:rPr>
+        <w:t xml:space="preserve">2019 – 2021 (Secundario Completo)</w:t>
+      </w:r>
+    </w:p>
+    <w:p>
+      <w:pPr>
+        <w:rPr>
+          <w:rFonts w:ascii="Arial" w:cs="Arial" w:eastAsia="Arial" w:hAnsi="Arial"/>
+          <w:b w:val="1"/>
+          <w:sz w:val="24"/>
+          <w:szCs w:val="24"/>
+        </w:rPr>
+      </w:pPr>
+      <w:r>
+        <w:rPr>
+          <w:rFonts w:ascii="Arial" w:cs="Arial" w:eastAsia="Arial" w:hAnsi="Arial"/>
+          <w:b w:val="1"/>
+          <w:sz w:val="24"/>
+          <w:szCs w:val="24"/>
+          <w:rtl w:val="0"/>
+        </w:rPr>
+        <w:t xml:space="preserve">Escuela Secundaria Técnica N°5 - Raúl Scalabrini Ortiz</w:t>
+      </w:r>
+    </w:p>
+    <w:p>
+      <w:pPr>
+        <w:rPr>
+          <w:rFonts w:ascii="Arial" w:cs="Arial" w:eastAsia="Arial" w:hAnsi="Arial"/>
+          <w:sz w:val="24"/>
+          <w:szCs w:val="24"/>
+        </w:rPr>
+      </w:pPr>
+      <w:r>
+        <w:rPr>
+          <w:rFonts w:ascii="Arial" w:cs="Arial" w:eastAsia="Arial" w:hAnsi="Arial"/>
+          <w:sz w:val="24"/>
+          <w:szCs w:val="24"/>
+          <w:rtl w:val="0"/>
+        </w:rPr>
+        <w:t xml:space="preserve">2016 – 2018</w:t>
+      </w:r>
+    </w:p>
+    <w:p>
+      <w:pPr>
+        <w:rPr>
+          <w:rFonts w:ascii="Arial" w:cs="Arial" w:eastAsia="Arial" w:hAnsi="Arial"/>
+          <w:b w:val="1"/>
+          <w:sz w:val="36"/>
+          <w:szCs w:val="36"/>
+        </w:rPr>
+      </w:pPr>
+      <w:r>
+        <w:rPr>
+          <w:rFonts w:ascii="Arial" w:cs="Arial" w:eastAsia="Arial" w:hAnsi="Arial"/>
+          <w:b w:val="1"/>
+          <w:sz w:val="36"/>
+          <w:szCs w:val="36"/>
+          <w:rtl w:val="0"/>
+        </w:rPr>
+        <w:t xml:space="preserve">Cursos Complementarios</w:t>
+      </w:r>
+    </w:p>
+    <w:p>
+      <w:pPr>
+        <w:numPr>
+          <w:ilvl w:val="0"/>
+          <w:numId w:val="3"/>
+        </w:numPr>
+        <w:spacing w:after="0" w:afterAutospacing="0"/>
+        <w:ind w:left="720" w:hanging="360"/>
+        <w:rPr>
+          <w:rFonts w:ascii="Arial" w:cs="Arial" w:eastAsia="Arial" w:hAnsi="Arial"/>
+          <w:sz w:val="24"/>
+          <w:szCs w:val="24"/>
+          <w:u w:val="none"/>
+        </w:rPr>
+      </w:pPr>
+      <w:r>
+        <w:rPr>
+          <w:rFonts w:ascii="Arial" w:cs="Arial" w:eastAsia="Arial" w:hAnsi="Arial"/>
+          <w:b w:val="1"/>
+          <w:sz w:val="24"/>
+          <w:szCs w:val="24"/>
+          <w:rtl w:val="0"/>
+        </w:rPr>
+        <w:t xml:space="preserve">Desarrollo Web:</w:t>
+      </w:r>
+      <w:r>
+        <w:rPr>
+          <w:rFonts w:ascii="Arial" w:cs="Arial" w:eastAsia="Arial" w:hAnsi="Arial"/>
+          <w:sz w:val="24"/>
+          <w:szCs w:val="24"/>
+          <w:rtl w:val="0"/>
+        </w:rPr>
+        <w:t xml:space="preserve"> Curso de Argentina Programa 4.0 | Abril 2023</w:t>
+      </w:r>
+    </w:p>
+    <w:p>
+      <w:pPr>
+        <w:numPr>
+          <w:ilvl w:val="0"/>
+          <w:numId w:val="3"/>
+        </w:numPr>
+        <w:spacing w:after="0" w:afterAutospacing="0"/>
+        <w:ind w:left="720" w:hanging="360"/>
+        <w:rPr>
+          <w:rFonts w:ascii="Arial" w:cs="Arial" w:eastAsia="Arial" w:hAnsi="Arial"/>
+          <w:sz w:val="24"/>
+          <w:szCs w:val="24"/>
+          <w:u w:val="none"/>
+        </w:rPr>
+      </w:pPr>
+      <w:r>
+        <w:rPr>
+          <w:rFonts w:ascii="Arial" w:cs="Arial" w:eastAsia="Arial" w:hAnsi="Arial"/>
+          <w:b w:val="1"/>
+          <w:sz w:val="24"/>
+          <w:szCs w:val="24"/>
+          <w:rtl w:val="0"/>
+        </w:rPr>
+        <w:t xml:space="preserve">React Js:</w:t>
+      </w:r>
+      <w:r>
+        <w:rPr>
+          <w:rFonts w:ascii="Arial" w:cs="Arial" w:eastAsia="Arial" w:hAnsi="Arial"/>
+          <w:sz w:val="24"/>
+          <w:szCs w:val="24"/>
+          <w:rtl w:val="0"/>
+        </w:rPr>
+        <w:t xml:space="preserve"> Curso de Argentina Programa 4.0 | Noviembre 2023</w:t>
+      </w:r>
+    </w:p>
+    <w:p>
+      <w:pPr>
+        <w:numPr>
+          <w:ilvl w:val="0"/>
+          <w:numId w:val="3"/>
+        </w:numPr>
+        <w:ind w:left="720" w:hanging="360"/>
+        <w:rPr>
+          <w:rFonts w:ascii="Arial" w:cs="Arial" w:eastAsia="Arial" w:hAnsi="Arial"/>
+          <w:sz w:val="24"/>
+          <w:szCs w:val="24"/>
+          <w:u w:val="none"/>
+        </w:rPr>
+      </w:pPr>
+      <w:r>
+        <w:rPr>
+          <w:rFonts w:ascii="Arial" w:cs="Arial" w:eastAsia="Arial" w:hAnsi="Arial"/>
+          <w:b w:val="1"/>
+          <w:sz w:val="24"/>
+          <w:szCs w:val="24"/>
+          <w:rtl w:val="0"/>
+        </w:rPr>
+        <w:t xml:space="preserve">Full Stack Node Js:</w:t>
+      </w:r>
+      <w:r>
+        <w:rPr>
+          <w:rFonts w:ascii="Arial" w:cs="Arial" w:eastAsia="Arial" w:hAnsi="Arial"/>
+          <w:sz w:val="24"/>
+          <w:szCs w:val="24"/>
+          <w:rtl w:val="0"/>
+        </w:rPr>
+        <w:t xml:space="preserve"> Curso de Codo a Codo | Julio 2024</w:t>
+      </w:r>
       <w:r>
         <w:rPr>
           <w:rtl w:val="0"/>
@@ -1251,7 +1323,7 @@
 </file>
 
 <file path=word/numbering.xml><?xml version="1.0" encoding="utf-8"?>
-<w:numbering xmlns:mc="http://schemas.openxmlformats.org/markup-compatibility/2006" xmlns:o="urn:schemas-microsoft-com:office:office" xmlns:r="http://schemas.openxmlformats.org/officeDocument/2006/relationships" xmlns:m="http://schemas.openxmlformats.org/officeDocument/2006/math" xmlns:v="urn:schemas-microsoft-com:vml" xmlns:wp="http://schemas.openxmlformats.org/drawingml/2006/wordprocessingDrawing" xmlns:w10="urn:schemas-microsoft-com:office:word" xmlns:w="http://schemas.openxmlformats.org/wordprocessingml/2006/main" xmlns:wne="http://schemas.microsoft.com/office/word/2006/wordml" xmlns:sl="http://schemas.openxmlformats.org/schemaLibrary/2006/main" xmlns:a="http://schemas.openxmlformats.org/drawingml/2006/main" xmlns:pic="http://schemas.openxmlformats.org/drawingml/2006/picture" xmlns:c="http://schemas.openxmlformats.org/drawingml/2006/chart" xmlns:lc="http://schemas.openxmlformats.org/drawingml/2006/lockedCanvas" xmlns:dgm="http://schemas.openxmlformats.org/drawingml/2006/diagram" xmlns:wps="http://schemas.microsoft.com/office/word/2010/wordprocessingShape" xmlns:wpg="http://schemas.microsoft.com/office/word/2010/wordprocessingGroup" xmlns:w14="http://schemas.microsoft.com/office/word/2010/wordml" xmlns:w15="http://schemas.microsoft.com/office/word/2012/wordml">
+<w:numbering xmlns:mc="http://schemas.openxmlformats.org/markup-compatibility/2006" xmlns:o="urn:schemas-microsoft-com:office:office" xmlns:r="http://schemas.openxmlformats.org/officeDocument/2006/relationships" xmlns:m="http://schemas.openxmlformats.org/officeDocument/2006/math" xmlns:v="urn:schemas-microsoft-com:vml" xmlns:wp="http://schemas.openxmlformats.org/drawingml/2006/wordprocessingDrawing" xmlns:w10="urn:schemas-microsoft-com:office:word" xmlns:w="http://schemas.openxmlformats.org/wordprocessingml/2006/main" xmlns:wne="http://schemas.microsoft.com/office/word/2006/wordml" xmlns:sl="http://schemas.openxmlformats.org/schemaLibrary/2006/main" xmlns:a="http://schemas.openxmlformats.org/drawingml/2006/main" xmlns:pic="http://schemas.openxmlformats.org/drawingml/2006/picture" xmlns:c="http://schemas.openxmlformats.org/drawingml/2006/chart" xmlns:lc="http://schemas.openxmlformats.org/drawingml/2006/lockedCanvas" xmlns:dgm="http://schemas.openxmlformats.org/drawingml/2006/diagram" xmlns:wps="http://schemas.microsoft.com/office/word/2010/wordprocessingShape" xmlns:wpg="http://schemas.microsoft.com/office/word/2010/wordprocessingGroup" xmlns:w14="http://schemas.microsoft.com/office/word/2010/wordml" xmlns:w15="http://schemas.microsoft.com/office/word/2012/wordml" xmlns:w16="http://schemas.microsoft.com/office/word/2018/wordml" xmlns:w16cex="http://schemas.microsoft.com/office/word/2018/wordml/cex" xmlns:w16cid="http://schemas.microsoft.com/office/word/2016/wordml/cid" xmlns:cr="http://schemas.microsoft.com/office/comments/2020/reactions">
   <w:abstractNum w:abstractNumId="1">
     <w:lvl w:ilvl="0">
       <w:start w:val="1"/>
@@ -1262,31 +1334,31 @@
         <w:ind w:left="720" w:hanging="360"/>
       </w:pPr>
       <w:rPr>
-        <w:rFonts w:ascii="Noto Sans Symbols" w:cs="Noto Sans Symbols" w:eastAsia="Noto Sans Symbols" w:hAnsi="Noto Sans Symbols"/>
+        <w:u w:val="none"/>
       </w:rPr>
     </w:lvl>
     <w:lvl w:ilvl="1">
       <w:start w:val="1"/>
       <w:numFmt w:val="bullet"/>
-      <w:lvlText w:val="o"/>
+      <w:lvlText w:val="○"/>
       <w:lvlJc w:val="left"/>
       <w:pPr>
         <w:ind w:left="1440" w:hanging="360"/>
       </w:pPr>
       <w:rPr>
-        <w:rFonts w:ascii="Courier New" w:cs="Courier New" w:eastAsia="Courier New" w:hAnsi="Courier New"/>
+        <w:u w:val="none"/>
       </w:rPr>
     </w:lvl>
     <w:lvl w:ilvl="2">
       <w:start w:val="1"/>
       <w:numFmt w:val="bullet"/>
-      <w:lvlText w:val="▪"/>
+      <w:lvlText w:val="■"/>
       <w:lvlJc w:val="left"/>
       <w:pPr>
         <w:ind w:left="2160" w:hanging="360"/>
       </w:pPr>
       <w:rPr>
-        <w:rFonts w:ascii="Noto Sans Symbols" w:cs="Noto Sans Symbols" w:eastAsia="Noto Sans Symbols" w:hAnsi="Noto Sans Symbols"/>
+        <w:u w:val="none"/>
       </w:rPr>
     </w:lvl>
     <w:lvl w:ilvl="3">
@@ -1298,31 +1370,31 @@
         <w:ind w:left="2880" w:hanging="360"/>
       </w:pPr>
       <w:rPr>
-        <w:rFonts w:ascii="Noto Sans Symbols" w:cs="Noto Sans Symbols" w:eastAsia="Noto Sans Symbols" w:hAnsi="Noto Sans Symbols"/>
+        <w:u w:val="none"/>
       </w:rPr>
     </w:lvl>
     <w:lvl w:ilvl="4">
       <w:start w:val="1"/>
       <w:numFmt w:val="bullet"/>
-      <w:lvlText w:val="o"/>
+      <w:lvlText w:val="○"/>
       <w:lvlJc w:val="left"/>
       <w:pPr>
         <w:ind w:left="3600" w:hanging="360"/>
       </w:pPr>
       <w:rPr>
-        <w:rFonts w:ascii="Courier New" w:cs="Courier New" w:eastAsia="Courier New" w:hAnsi="Courier New"/>
+        <w:u w:val="none"/>
       </w:rPr>
     </w:lvl>
     <w:lvl w:ilvl="5">
       <w:start w:val="1"/>
       <w:numFmt w:val="bullet"/>
-      <w:lvlText w:val="▪"/>
+      <w:lvlText w:val="■"/>
       <w:lvlJc w:val="left"/>
       <w:pPr>
         <w:ind w:left="4320" w:hanging="360"/>
       </w:pPr>
       <w:rPr>
-        <w:rFonts w:ascii="Noto Sans Symbols" w:cs="Noto Sans Symbols" w:eastAsia="Noto Sans Symbols" w:hAnsi="Noto Sans Symbols"/>
+        <w:u w:val="none"/>
       </w:rPr>
     </w:lvl>
     <w:lvl w:ilvl="6">
@@ -1334,31 +1406,31 @@
         <w:ind w:left="5040" w:hanging="360"/>
       </w:pPr>
       <w:rPr>
-        <w:rFonts w:ascii="Noto Sans Symbols" w:cs="Noto Sans Symbols" w:eastAsia="Noto Sans Symbols" w:hAnsi="Noto Sans Symbols"/>
+        <w:u w:val="none"/>
       </w:rPr>
     </w:lvl>
     <w:lvl w:ilvl="7">
       <w:start w:val="1"/>
       <w:numFmt w:val="bullet"/>
-      <w:lvlText w:val="o"/>
+      <w:lvlText w:val="○"/>
       <w:lvlJc w:val="left"/>
       <w:pPr>
         <w:ind w:left="5760" w:hanging="360"/>
       </w:pPr>
       <w:rPr>
-        <w:rFonts w:ascii="Courier New" w:cs="Courier New" w:eastAsia="Courier New" w:hAnsi="Courier New"/>
+        <w:u w:val="none"/>
       </w:rPr>
     </w:lvl>
     <w:lvl w:ilvl="8">
       <w:start w:val="1"/>
       <w:numFmt w:val="bullet"/>
-      <w:lvlText w:val="▪"/>
+      <w:lvlText w:val="■"/>
       <w:lvlJc w:val="left"/>
       <w:pPr>
         <w:ind w:left="6480" w:hanging="360"/>
       </w:pPr>
       <w:rPr>
-        <w:rFonts w:ascii="Noto Sans Symbols" w:cs="Noto Sans Symbols" w:eastAsia="Noto Sans Symbols" w:hAnsi="Noto Sans Symbols"/>
+        <w:u w:val="none"/>
       </w:rPr>
     </w:lvl>
   </w:abstractNum>
@@ -1372,31 +1444,31 @@
         <w:ind w:left="720" w:hanging="360"/>
       </w:pPr>
       <w:rPr>
-        <w:rFonts w:ascii="Noto Sans Symbols" w:cs="Noto Sans Symbols" w:eastAsia="Noto Sans Symbols" w:hAnsi="Noto Sans Symbols"/>
+        <w:u w:val="none"/>
       </w:rPr>
     </w:lvl>
     <w:lvl w:ilvl="1">
       <w:start w:val="1"/>
       <w:numFmt w:val="bullet"/>
-      <w:lvlText w:val="o"/>
+      <w:lvlText w:val="○"/>
       <w:lvlJc w:val="left"/>
       <w:pPr>
         <w:ind w:left="1440" w:hanging="360"/>
       </w:pPr>
       <w:rPr>
-        <w:rFonts w:ascii="Courier New" w:cs="Courier New" w:eastAsia="Courier New" w:hAnsi="Courier New"/>
+        <w:u w:val="none"/>
       </w:rPr>
     </w:lvl>
     <w:lvl w:ilvl="2">
       <w:start w:val="1"/>
       <w:numFmt w:val="bullet"/>
-      <w:lvlText w:val="▪"/>
+      <w:lvlText w:val="■"/>
       <w:lvlJc w:val="left"/>
       <w:pPr>
         <w:ind w:left="2160" w:hanging="360"/>
       </w:pPr>
       <w:rPr>
-        <w:rFonts w:ascii="Noto Sans Symbols" w:cs="Noto Sans Symbols" w:eastAsia="Noto Sans Symbols" w:hAnsi="Noto Sans Symbols"/>
+        <w:u w:val="none"/>
       </w:rPr>
     </w:lvl>
     <w:lvl w:ilvl="3">
@@ -1408,31 +1480,31 @@
         <w:ind w:left="2880" w:hanging="360"/>
       </w:pPr>
       <w:rPr>
-        <w:rFonts w:ascii="Noto Sans Symbols" w:cs="Noto Sans Symbols" w:eastAsia="Noto Sans Symbols" w:hAnsi="Noto Sans Symbols"/>
+        <w:u w:val="none"/>
       </w:rPr>
     </w:lvl>
     <w:lvl w:ilvl="4">
       <w:start w:val="1"/>
       <w:numFmt w:val="bullet"/>
-      <w:lvlText w:val="o"/>
+      <w:lvlText w:val="○"/>
       <w:lvlJc w:val="left"/>
       <w:pPr>
         <w:ind w:left="3600" w:hanging="360"/>
       </w:pPr>
       <w:rPr>
-        <w:rFonts w:ascii="Courier New" w:cs="Courier New" w:eastAsia="Courier New" w:hAnsi="Courier New"/>
+        <w:u w:val="none"/>
       </w:rPr>
     </w:lvl>
     <w:lvl w:ilvl="5">
       <w:start w:val="1"/>
       <w:numFmt w:val="bullet"/>
-      <w:lvlText w:val="▪"/>
+      <w:lvlText w:val="■"/>
       <w:lvlJc w:val="left"/>
       <w:pPr>
         <w:ind w:left="4320" w:hanging="360"/>
       </w:pPr>
       <w:rPr>
-        <w:rFonts w:ascii="Noto Sans Symbols" w:cs="Noto Sans Symbols" w:eastAsia="Noto Sans Symbols" w:hAnsi="Noto Sans Symbols"/>
+        <w:u w:val="none"/>
       </w:rPr>
     </w:lvl>
     <w:lvl w:ilvl="6">
@@ -1444,31 +1516,31 @@
         <w:ind w:left="5040" w:hanging="360"/>
       </w:pPr>
       <w:rPr>
-        <w:rFonts w:ascii="Noto Sans Symbols" w:cs="Noto Sans Symbols" w:eastAsia="Noto Sans Symbols" w:hAnsi="Noto Sans Symbols"/>
+        <w:u w:val="none"/>
       </w:rPr>
     </w:lvl>
     <w:lvl w:ilvl="7">
       <w:start w:val="1"/>
       <w:numFmt w:val="bullet"/>
-      <w:lvlText w:val="o"/>
+      <w:lvlText w:val="○"/>
       <w:lvlJc w:val="left"/>
       <w:pPr>
         <w:ind w:left="5760" w:hanging="360"/>
       </w:pPr>
       <w:rPr>
-        <w:rFonts w:ascii="Courier New" w:cs="Courier New" w:eastAsia="Courier New" w:hAnsi="Courier New"/>
+        <w:u w:val="none"/>
       </w:rPr>
     </w:lvl>
     <w:lvl w:ilvl="8">
       <w:start w:val="1"/>
       <w:numFmt w:val="bullet"/>
-      <w:lvlText w:val="▪"/>
+      <w:lvlText w:val="■"/>
       <w:lvlJc w:val="left"/>
       <w:pPr>
         <w:ind w:left="6480" w:hanging="360"/>
       </w:pPr>
       <w:rPr>
-        <w:rFonts w:ascii="Noto Sans Symbols" w:cs="Noto Sans Symbols" w:eastAsia="Noto Sans Symbols" w:hAnsi="Noto Sans Symbols"/>
+        <w:u w:val="none"/>
       </w:rPr>
     </w:lvl>
   </w:abstractNum>
@@ -1482,31 +1554,31 @@
         <w:ind w:left="720" w:hanging="360"/>
       </w:pPr>
       <w:rPr>
-        <w:rFonts w:ascii="Noto Sans Symbols" w:cs="Noto Sans Symbols" w:eastAsia="Noto Sans Symbols" w:hAnsi="Noto Sans Symbols"/>
+        <w:u w:val="none"/>
       </w:rPr>
     </w:lvl>
     <w:lvl w:ilvl="1">
       <w:start w:val="1"/>
       <w:numFmt w:val="bullet"/>
-      <w:lvlText w:val="o"/>
+      <w:lvlText w:val="○"/>
       <w:lvlJc w:val="left"/>
       <w:pPr>
         <w:ind w:left="1440" w:hanging="360"/>
       </w:pPr>
       <w:rPr>
-        <w:rFonts w:ascii="Courier New" w:cs="Courier New" w:eastAsia="Courier New" w:hAnsi="Courier New"/>
+        <w:u w:val="none"/>
       </w:rPr>
     </w:lvl>
     <w:lvl w:ilvl="2">
       <w:start w:val="1"/>
       <w:numFmt w:val="bullet"/>
-      <w:lvlText w:val="▪"/>
+      <w:lvlText w:val="■"/>
       <w:lvlJc w:val="left"/>
       <w:pPr>
         <w:ind w:left="2160" w:hanging="360"/>
       </w:pPr>
       <w:rPr>
-        <w:rFonts w:ascii="Noto Sans Symbols" w:cs="Noto Sans Symbols" w:eastAsia="Noto Sans Symbols" w:hAnsi="Noto Sans Symbols"/>
+        <w:u w:val="none"/>
       </w:rPr>
     </w:lvl>
     <w:lvl w:ilvl="3">
@@ -1518,31 +1590,31 @@
         <w:ind w:left="2880" w:hanging="360"/>
       </w:pPr>
       <w:rPr>
-        <w:rFonts w:ascii="Noto Sans Symbols" w:cs="Noto Sans Symbols" w:eastAsia="Noto Sans Symbols" w:hAnsi="Noto Sans Symbols"/>
+        <w:u w:val="none"/>
       </w:rPr>
     </w:lvl>
     <w:lvl w:ilvl="4">
       <w:start w:val="1"/>
       <w:numFmt w:val="bullet"/>
-      <w:lvlText w:val="o"/>
+      <w:lvlText w:val="○"/>
       <w:lvlJc w:val="left"/>
       <w:pPr>
         <w:ind w:left="3600" w:hanging="360"/>
       </w:pPr>
       <w:rPr>
-        <w:rFonts w:ascii="Courier New" w:cs="Courier New" w:eastAsia="Courier New" w:hAnsi="Courier New"/>
+        <w:u w:val="none"/>
       </w:rPr>
     </w:lvl>
     <w:lvl w:ilvl="5">
       <w:start w:val="1"/>
       <w:numFmt w:val="bullet"/>
-      <w:lvlText w:val="▪"/>
+      <w:lvlText w:val="■"/>
       <w:lvlJc w:val="left"/>
       <w:pPr>
         <w:ind w:left="4320" w:hanging="360"/>
       </w:pPr>
       <w:rPr>
-        <w:rFonts w:ascii="Noto Sans Symbols" w:cs="Noto Sans Symbols" w:eastAsia="Noto Sans Symbols" w:hAnsi="Noto Sans Symbols"/>
+        <w:u w:val="none"/>
       </w:rPr>
     </w:lvl>
     <w:lvl w:ilvl="6">
@@ -1554,31 +1626,31 @@
         <w:ind w:left="5040" w:hanging="360"/>
       </w:pPr>
       <w:rPr>
-        <w:rFonts w:ascii="Noto Sans Symbols" w:cs="Noto Sans Symbols" w:eastAsia="Noto Sans Symbols" w:hAnsi="Noto Sans Symbols"/>
+        <w:u w:val="none"/>
       </w:rPr>
     </w:lvl>
     <w:lvl w:ilvl="7">
       <w:start w:val="1"/>
       <w:numFmt w:val="bullet"/>
-      <w:lvlText w:val="o"/>
+      <w:lvlText w:val="○"/>
       <w:lvlJc w:val="left"/>
       <w:pPr>
         <w:ind w:left="5760" w:hanging="360"/>
       </w:pPr>
       <w:rPr>
-        <w:rFonts w:ascii="Courier New" w:cs="Courier New" w:eastAsia="Courier New" w:hAnsi="Courier New"/>
+        <w:u w:val="none"/>
       </w:rPr>
     </w:lvl>
     <w:lvl w:ilvl="8">
       <w:start w:val="1"/>
       <w:numFmt w:val="bullet"/>
-      <w:lvlText w:val="▪"/>
+      <w:lvlText w:val="■"/>
       <w:lvlJc w:val="left"/>
       <w:pPr>
         <w:ind w:left="6480" w:hanging="360"/>
       </w:pPr>
       <w:rPr>
-        <w:rFonts w:ascii="Noto Sans Symbols" w:cs="Noto Sans Symbols" w:eastAsia="Noto Sans Symbols" w:hAnsi="Noto Sans Symbols"/>
+        <w:u w:val="none"/>
       </w:rPr>
     </w:lvl>
   </w:abstractNum>
@@ -1708,7 +1780,7 @@
 </file>
 
 <file path=word/styles.xml><?xml version="1.0" encoding="utf-8"?>
-<w:styles xmlns:mc="http://schemas.openxmlformats.org/markup-compatibility/2006" xmlns:o="urn:schemas-microsoft-com:office:office" xmlns:r="http://schemas.openxmlformats.org/officeDocument/2006/relationships" xmlns:m="http://schemas.openxmlformats.org/officeDocument/2006/math" xmlns:v="urn:schemas-microsoft-com:vml" xmlns:wp="http://schemas.openxmlformats.org/drawingml/2006/wordprocessingDrawing" xmlns:w10="urn:schemas-microsoft-com:office:word" xmlns:w="http://schemas.openxmlformats.org/wordprocessingml/2006/main" xmlns:wne="http://schemas.microsoft.com/office/word/2006/wordml" xmlns:sl="http://schemas.openxmlformats.org/schemaLibrary/2006/main" xmlns:a="http://schemas.openxmlformats.org/drawingml/2006/main" xmlns:pic="http://schemas.openxmlformats.org/drawingml/2006/picture" xmlns:c="http://schemas.openxmlformats.org/drawingml/2006/chart" xmlns:lc="http://schemas.openxmlformats.org/drawingml/2006/lockedCanvas" xmlns:dgm="http://schemas.openxmlformats.org/drawingml/2006/diagram" xmlns:wps="http://schemas.microsoft.com/office/word/2010/wordprocessingShape" xmlns:wpg="http://schemas.microsoft.com/office/word/2010/wordprocessingGroup" xmlns:w14="http://schemas.microsoft.com/office/word/2010/wordml" xmlns:w15="http://schemas.microsoft.com/office/word/2012/wordml">
+<w:styles xmlns:mc="http://schemas.openxmlformats.org/markup-compatibility/2006" xmlns:o="urn:schemas-microsoft-com:office:office" xmlns:r="http://schemas.openxmlformats.org/officeDocument/2006/relationships" xmlns:m="http://schemas.openxmlformats.org/officeDocument/2006/math" xmlns:v="urn:schemas-microsoft-com:vml" xmlns:wp="http://schemas.openxmlformats.org/drawingml/2006/wordprocessingDrawing" xmlns:w10="urn:schemas-microsoft-com:office:word" xmlns:w="http://schemas.openxmlformats.org/wordprocessingml/2006/main" xmlns:wne="http://schemas.microsoft.com/office/word/2006/wordml" xmlns:sl="http://schemas.openxmlformats.org/schemaLibrary/2006/main" xmlns:a="http://schemas.openxmlformats.org/drawingml/2006/main" xmlns:pic="http://schemas.openxmlformats.org/drawingml/2006/picture" xmlns:c="http://schemas.openxmlformats.org/drawingml/2006/chart" xmlns:lc="http://schemas.openxmlformats.org/drawingml/2006/lockedCanvas" xmlns:dgm="http://schemas.openxmlformats.org/drawingml/2006/diagram" xmlns:wps="http://schemas.microsoft.com/office/word/2010/wordprocessingShape" xmlns:wpg="http://schemas.microsoft.com/office/word/2010/wordprocessingGroup" xmlns:w14="http://schemas.microsoft.com/office/word/2010/wordml" xmlns:w15="http://schemas.microsoft.com/office/word/2012/wordml" xmlns:w16="http://schemas.microsoft.com/office/word/2018/wordml" xmlns:w16cex="http://schemas.microsoft.com/office/word/2018/wordml/cex" xmlns:w16cid="http://schemas.microsoft.com/office/word/2016/wordml/cid" xmlns:cr="http://schemas.microsoft.com/office/comments/2020/reactions">
   <w:docDefaults>
     <w:rPrDefault>
       <w:rPr>
@@ -1958,6 +2030,142 @@
       <w:b w:val="1"/>
       <w:sz w:val="72"/>
       <w:szCs w:val="72"/>
+    </w:rPr>
+  </w:style>
+  <w:style w:type="paragraph" w:styleId="Normal" w:default="1">
+    <w:name w:val="normal"/>
+  </w:style>
+  <w:style w:type="table" w:styleId="TableNormal" w:default="1">
+    <w:name w:val="Table Normal"/>
+  </w:style>
+  <w:style w:type="paragraph" w:styleId="Heading1">
+    <w:name w:val="heading 1"/>
+    <w:basedOn w:val="Normal"/>
+    <w:next w:val="Normal"/>
+    <w:pPr>
+      <w:keepNext w:val="1"/>
+      <w:keepLines w:val="1"/>
+      <w:pageBreakBefore w:val="0"/>
+      <w:spacing w:after="120" w:before="480" w:lineRule="auto"/>
+    </w:pPr>
+    <w:rPr>
+      <w:b w:val="1"/>
+      <w:sz w:val="48"/>
+      <w:szCs w:val="48"/>
+    </w:rPr>
+  </w:style>
+  <w:style w:type="paragraph" w:styleId="Heading2">
+    <w:name w:val="heading 2"/>
+    <w:basedOn w:val="Normal"/>
+    <w:next w:val="Normal"/>
+    <w:pPr>
+      <w:keepNext w:val="1"/>
+      <w:keepLines w:val="1"/>
+      <w:pageBreakBefore w:val="0"/>
+      <w:spacing w:after="80" w:before="360" w:lineRule="auto"/>
+    </w:pPr>
+    <w:rPr>
+      <w:b w:val="1"/>
+      <w:sz w:val="36"/>
+      <w:szCs w:val="36"/>
+    </w:rPr>
+  </w:style>
+  <w:style w:type="paragraph" w:styleId="Heading3">
+    <w:name w:val="heading 3"/>
+    <w:basedOn w:val="Normal"/>
+    <w:next w:val="Normal"/>
+    <w:pPr>
+      <w:keepNext w:val="1"/>
+      <w:keepLines w:val="1"/>
+      <w:pageBreakBefore w:val="0"/>
+      <w:spacing w:after="80" w:before="280" w:lineRule="auto"/>
+    </w:pPr>
+    <w:rPr>
+      <w:b w:val="1"/>
+      <w:sz w:val="28"/>
+      <w:szCs w:val="28"/>
+    </w:rPr>
+  </w:style>
+  <w:style w:type="paragraph" w:styleId="Heading4">
+    <w:name w:val="heading 4"/>
+    <w:basedOn w:val="Normal"/>
+    <w:next w:val="Normal"/>
+    <w:pPr>
+      <w:keepNext w:val="1"/>
+      <w:keepLines w:val="1"/>
+      <w:pageBreakBefore w:val="0"/>
+      <w:spacing w:after="40" w:before="240" w:lineRule="auto"/>
+    </w:pPr>
+    <w:rPr>
+      <w:b w:val="1"/>
+      <w:sz w:val="24"/>
+      <w:szCs w:val="24"/>
+    </w:rPr>
+  </w:style>
+  <w:style w:type="paragraph" w:styleId="Heading5">
+    <w:name w:val="heading 5"/>
+    <w:basedOn w:val="Normal"/>
+    <w:next w:val="Normal"/>
+    <w:pPr>
+      <w:keepNext w:val="1"/>
+      <w:keepLines w:val="1"/>
+      <w:pageBreakBefore w:val="0"/>
+      <w:spacing w:after="40" w:before="220" w:lineRule="auto"/>
+    </w:pPr>
+    <w:rPr>
+      <w:b w:val="1"/>
+      <w:sz w:val="22"/>
+      <w:szCs w:val="22"/>
+    </w:rPr>
+  </w:style>
+  <w:style w:type="paragraph" w:styleId="Heading6">
+    <w:name w:val="heading 6"/>
+    <w:basedOn w:val="Normal"/>
+    <w:next w:val="Normal"/>
+    <w:pPr>
+      <w:keepNext w:val="1"/>
+      <w:keepLines w:val="1"/>
+      <w:pageBreakBefore w:val="0"/>
+      <w:spacing w:after="40" w:before="200" w:lineRule="auto"/>
+    </w:pPr>
+    <w:rPr>
+      <w:b w:val="1"/>
+      <w:sz w:val="20"/>
+      <w:szCs w:val="20"/>
+    </w:rPr>
+  </w:style>
+  <w:style w:type="paragraph" w:styleId="Title">
+    <w:name w:val="Title"/>
+    <w:basedOn w:val="Normal"/>
+    <w:next w:val="Normal"/>
+    <w:pPr>
+      <w:keepNext w:val="1"/>
+      <w:keepLines w:val="1"/>
+      <w:pageBreakBefore w:val="0"/>
+      <w:spacing w:after="120" w:before="480" w:lineRule="auto"/>
+    </w:pPr>
+    <w:rPr>
+      <w:b w:val="1"/>
+      <w:sz w:val="72"/>
+      <w:szCs w:val="72"/>
+    </w:rPr>
+  </w:style>
+  <w:style w:type="paragraph" w:styleId="Subtitle">
+    <w:name w:val="Subtitle"/>
+    <w:basedOn w:val="Normal"/>
+    <w:next w:val="Normal"/>
+    <w:pPr>
+      <w:keepNext w:val="1"/>
+      <w:keepLines w:val="1"/>
+      <w:pageBreakBefore w:val="0"/>
+      <w:spacing w:after="80" w:before="360" w:lineRule="auto"/>
+    </w:pPr>
+    <w:rPr>
+      <w:rFonts w:ascii="Georgia" w:cs="Georgia" w:eastAsia="Georgia" w:hAnsi="Georgia"/>
+      <w:i w:val="1"/>
+      <w:color w:val="666666"/>
+      <w:sz w:val="48"/>
+      <w:szCs w:val="48"/>
     </w:rPr>
   </w:style>
   <w:style w:type="paragraph" w:styleId="Subtitle">
@@ -2321,7 +2529,7 @@
 
 <file path=customXML/item1.xml><?xml version="1.0" encoding="utf-8"?>
 <go:gDocsCustomXmlDataStorage xmlns:go="http://customooxmlschemas.google.com/" xmlns:r="http://schemas.openxmlformats.org/officeDocument/2006/relationships" uri="GoogleDocsCustomDataVersion2">
-  <go:docsCustomData xmlns:go="http://customooxmlschemas.google.com/" roundtripDataSignature="AMtx7mioHO+4aEEK8oOLcFyz0zofOtan8A==">CgMxLjA4AHIhMW92cmhjT014TGt0RWUzMVFnNVFaeEM4TGZ3YkR2TGJF</go:docsCustomData>
+  <go:docsCustomData xmlns:go="http://customooxmlschemas.google.com/" roundtripDataSignature="AMtx7mj/JiZIMyRKN5/sZ/Ud15Px5MbUYg==">CgMxLjA4AHIhMTRJcllVa19rRlpoMWxiRUwxc0NPcmpqQmJ5eXJHZnZQ</go:docsCustomData>
 </go:gDocsCustomXmlDataStorage>
 </file>
 

</xml_diff>